<commit_message>
fisierele de pranz completate
</commit_message>
<xml_diff>
--- a/MICDEJUN/MARTI-Pranz.docx
+++ b/MICDEJUN/MARTI-Pranz.docx
@@ -97,7 +97,7 @@
           <w:bCs/>
           <w:lang w:val="en-US"/>
         </w:rPr>
-        <w:t>Ingrediente</w:t>
+        <w:t>Sursa</w:t>
       </w:r>
       <w:proofErr w:type="spellEnd"/>
       <w:r>
@@ -109,31 +109,52 @@
         </w:rPr>
         <w:t>:</w:t>
       </w:r>
+      <w:r>
+        <w:rPr>
+          <w:rFonts w:ascii="Times New Roman" w:hAnsi="Times New Roman" w:cs="Times New Roman"/>
+        </w:rPr>
+        <w:t xml:space="preserve"> </w:t>
+      </w:r>
+      <w:hyperlink r:id="rId5" w:history="1">
+        <w:r>
+          <w:rPr>
+            <w:rStyle w:val="Hyperlink"/>
+            <w:rFonts w:ascii="Times New Roman" w:hAnsi="Times New Roman" w:cs="Times New Roman"/>
+          </w:rPr>
+          <w:t>https://savoriurbane.com/paste-cu-ciuperci-si-sos-cremos-de-rosii-cu-parmezan/</w:t>
+        </w:r>
+      </w:hyperlink>
     </w:p>
     <w:p>
       <w:pPr>
         <w:jc w:val="both"/>
         <w:rPr>
           <w:rFonts w:ascii="Times New Roman" w:hAnsi="Times New Roman" w:cs="Times New Roman"/>
+          <w:b/>
+          <w:bCs/>
           <w:lang w:val="en-US"/>
         </w:rPr>
       </w:pPr>
-      <w:r>
-        <w:rPr>
-          <w:rFonts w:ascii="Times New Roman" w:hAnsi="Times New Roman" w:cs="Times New Roman"/>
-          <w:lang w:val="en-US"/>
-        </w:rPr>
-        <w:t xml:space="preserve">200 g paste </w:t>
-      </w:r>
-      <w:proofErr w:type="spellStart"/>
-      <w:r>
-        <w:rPr>
-          <w:rFonts w:ascii="Times New Roman" w:hAnsi="Times New Roman" w:cs="Times New Roman"/>
-          <w:lang w:val="en-US"/>
-        </w:rPr>
-        <w:t>scurte</w:t>
-      </w:r>
-      <w:proofErr w:type="spellEnd"/>
+      <w:proofErr w:type="spellStart"/>
+      <w:r>
+        <w:rPr>
+          <w:rFonts w:ascii="Times New Roman" w:hAnsi="Times New Roman" w:cs="Times New Roman"/>
+          <w:b/>
+          <w:bCs/>
+          <w:lang w:val="en-US"/>
+        </w:rPr>
+        <w:t>Ingrediente</w:t>
+      </w:r>
+      <w:proofErr w:type="spellEnd"/>
+      <w:r>
+        <w:rPr>
+          <w:rFonts w:ascii="Times New Roman" w:hAnsi="Times New Roman" w:cs="Times New Roman"/>
+          <w:b/>
+          <w:bCs/>
+          <w:lang w:val="en-US"/>
+        </w:rPr>
+        <w:t>:</w:t>
+      </w:r>
     </w:p>
     <w:p>
       <w:pPr>
@@ -148,31 +169,15 @@
           <w:rFonts w:ascii="Times New Roman" w:hAnsi="Times New Roman" w:cs="Times New Roman"/>
           <w:lang w:val="en-US"/>
         </w:rPr>
-        <w:t xml:space="preserve">200 g </w:t>
-      </w:r>
-      <w:proofErr w:type="spellStart"/>
-      <w:r>
-        <w:rPr>
-          <w:rFonts w:ascii="Times New Roman" w:hAnsi="Times New Roman" w:cs="Times New Roman"/>
-          <w:lang w:val="en-US"/>
-        </w:rPr>
-        <w:t>ciuperci</w:t>
-      </w:r>
-      <w:proofErr w:type="spellEnd"/>
-      <w:r>
-        <w:rPr>
-          <w:rFonts w:ascii="Times New Roman" w:hAnsi="Times New Roman" w:cs="Times New Roman"/>
-          <w:lang w:val="en-US"/>
-        </w:rPr>
-        <w:t xml:space="preserve"> </w:t>
-      </w:r>
-      <w:proofErr w:type="spellStart"/>
-      <w:r>
-        <w:rPr>
-          <w:rFonts w:ascii="Times New Roman" w:hAnsi="Times New Roman" w:cs="Times New Roman"/>
-          <w:lang w:val="en-US"/>
-        </w:rPr>
-        <w:t>proaspete</w:t>
+        <w:t xml:space="preserve">200 g paste </w:t>
+      </w:r>
+      <w:proofErr w:type="spellStart"/>
+      <w:r>
+        <w:rPr>
+          <w:rFonts w:ascii="Times New Roman" w:hAnsi="Times New Roman" w:cs="Times New Roman"/>
+          <w:lang w:val="en-US"/>
+        </w:rPr>
+        <w:t>scurte</w:t>
       </w:r>
       <w:proofErr w:type="spellEnd"/>
     </w:p>
@@ -189,31 +194,31 @@
           <w:rFonts w:ascii="Times New Roman" w:hAnsi="Times New Roman" w:cs="Times New Roman"/>
           <w:lang w:val="en-US"/>
         </w:rPr>
-        <w:t xml:space="preserve">200 ml </w:t>
-      </w:r>
-      <w:proofErr w:type="spellStart"/>
-      <w:r>
-        <w:rPr>
-          <w:rFonts w:ascii="Times New Roman" w:hAnsi="Times New Roman" w:cs="Times New Roman"/>
-          <w:lang w:val="en-US"/>
-        </w:rPr>
-        <w:t>pasata</w:t>
-      </w:r>
-      <w:proofErr w:type="spellEnd"/>
-      <w:r>
-        <w:rPr>
-          <w:rFonts w:ascii="Times New Roman" w:hAnsi="Times New Roman" w:cs="Times New Roman"/>
-          <w:lang w:val="en-US"/>
-        </w:rPr>
-        <w:t xml:space="preserve"> de </w:t>
-      </w:r>
-      <w:proofErr w:type="spellStart"/>
-      <w:r>
-        <w:rPr>
-          <w:rFonts w:ascii="Times New Roman" w:hAnsi="Times New Roman" w:cs="Times New Roman"/>
-          <w:lang w:val="en-US"/>
-        </w:rPr>
-        <w:t>rosii</w:t>
+        <w:t xml:space="preserve">200 g </w:t>
+      </w:r>
+      <w:proofErr w:type="spellStart"/>
+      <w:r>
+        <w:rPr>
+          <w:rFonts w:ascii="Times New Roman" w:hAnsi="Times New Roman" w:cs="Times New Roman"/>
+          <w:lang w:val="en-US"/>
+        </w:rPr>
+        <w:t>ciuperci</w:t>
+      </w:r>
+      <w:proofErr w:type="spellEnd"/>
+      <w:r>
+        <w:rPr>
+          <w:rFonts w:ascii="Times New Roman" w:hAnsi="Times New Roman" w:cs="Times New Roman"/>
+          <w:lang w:val="en-US"/>
+        </w:rPr>
+        <w:t xml:space="preserve"> </w:t>
+      </w:r>
+      <w:proofErr w:type="spellStart"/>
+      <w:r>
+        <w:rPr>
+          <w:rFonts w:ascii="Times New Roman" w:hAnsi="Times New Roman" w:cs="Times New Roman"/>
+          <w:lang w:val="en-US"/>
+        </w:rPr>
+        <w:t>proaspete</w:t>
       </w:r>
       <w:proofErr w:type="spellEnd"/>
     </w:p>
@@ -230,31 +235,15 @@
           <w:rFonts w:ascii="Times New Roman" w:hAnsi="Times New Roman" w:cs="Times New Roman"/>
           <w:lang w:val="en-US"/>
         </w:rPr>
-        <w:t xml:space="preserve">2-3 </w:t>
-      </w:r>
-      <w:proofErr w:type="spellStart"/>
-      <w:r>
-        <w:rPr>
-          <w:rFonts w:ascii="Times New Roman" w:hAnsi="Times New Roman" w:cs="Times New Roman"/>
-          <w:lang w:val="en-US"/>
-        </w:rPr>
-        <w:t>linguri</w:t>
-      </w:r>
-      <w:proofErr w:type="spellEnd"/>
-      <w:r>
-        <w:rPr>
-          <w:rFonts w:ascii="Times New Roman" w:hAnsi="Times New Roman" w:cs="Times New Roman"/>
-          <w:lang w:val="en-US"/>
-        </w:rPr>
-        <w:t xml:space="preserve"> </w:t>
-      </w:r>
-      <w:proofErr w:type="spellStart"/>
-      <w:r>
-        <w:rPr>
-          <w:rFonts w:ascii="Times New Roman" w:hAnsi="Times New Roman" w:cs="Times New Roman"/>
-          <w:lang w:val="en-US"/>
-        </w:rPr>
-        <w:t>ulei</w:t>
+        <w:t xml:space="preserve">200 ml </w:t>
+      </w:r>
+      <w:proofErr w:type="spellStart"/>
+      <w:r>
+        <w:rPr>
+          <w:rFonts w:ascii="Times New Roman" w:hAnsi="Times New Roman" w:cs="Times New Roman"/>
+          <w:lang w:val="en-US"/>
+        </w:rPr>
+        <w:t>pasata</w:t>
       </w:r>
       <w:proofErr w:type="spellEnd"/>
       <w:r>
@@ -270,7 +259,7 @@
           <w:rFonts w:ascii="Times New Roman" w:hAnsi="Times New Roman" w:cs="Times New Roman"/>
           <w:lang w:val="en-US"/>
         </w:rPr>
-        <w:t>masline</w:t>
+        <w:t>rosii</w:t>
       </w:r>
       <w:proofErr w:type="spellEnd"/>
     </w:p>
@@ -287,15 +276,31 @@
           <w:rFonts w:ascii="Times New Roman" w:hAnsi="Times New Roman" w:cs="Times New Roman"/>
           <w:lang w:val="en-US"/>
         </w:rPr>
-        <w:t xml:space="preserve">1 </w:t>
-      </w:r>
-      <w:proofErr w:type="spellStart"/>
-      <w:r>
-        <w:rPr>
-          <w:rFonts w:ascii="Times New Roman" w:hAnsi="Times New Roman" w:cs="Times New Roman"/>
-          <w:lang w:val="en-US"/>
-        </w:rPr>
-        <w:t>cățel</w:t>
+        <w:t xml:space="preserve">2-3 </w:t>
+      </w:r>
+      <w:proofErr w:type="spellStart"/>
+      <w:r>
+        <w:rPr>
+          <w:rFonts w:ascii="Times New Roman" w:hAnsi="Times New Roman" w:cs="Times New Roman"/>
+          <w:lang w:val="en-US"/>
+        </w:rPr>
+        <w:t>linguri</w:t>
+      </w:r>
+      <w:proofErr w:type="spellEnd"/>
+      <w:r>
+        <w:rPr>
+          <w:rFonts w:ascii="Times New Roman" w:hAnsi="Times New Roman" w:cs="Times New Roman"/>
+          <w:lang w:val="en-US"/>
+        </w:rPr>
+        <w:t xml:space="preserve"> </w:t>
+      </w:r>
+      <w:proofErr w:type="spellStart"/>
+      <w:r>
+        <w:rPr>
+          <w:rFonts w:ascii="Times New Roman" w:hAnsi="Times New Roman" w:cs="Times New Roman"/>
+          <w:lang w:val="en-US"/>
+        </w:rPr>
+        <w:t>ulei</w:t>
       </w:r>
       <w:proofErr w:type="spellEnd"/>
       <w:r>
@@ -311,7 +316,7 @@
           <w:rFonts w:ascii="Times New Roman" w:hAnsi="Times New Roman" w:cs="Times New Roman"/>
           <w:lang w:val="en-US"/>
         </w:rPr>
-        <w:t>usturoi</w:t>
+        <w:t>masline</w:t>
       </w:r>
       <w:proofErr w:type="spellEnd"/>
     </w:p>
@@ -328,31 +333,31 @@
           <w:rFonts w:ascii="Times New Roman" w:hAnsi="Times New Roman" w:cs="Times New Roman"/>
           <w:lang w:val="en-US"/>
         </w:rPr>
-        <w:t xml:space="preserve">100 g </w:t>
-      </w:r>
-      <w:proofErr w:type="spellStart"/>
-      <w:r>
-        <w:rPr>
-          <w:rFonts w:ascii="Times New Roman" w:hAnsi="Times New Roman" w:cs="Times New Roman"/>
-          <w:lang w:val="en-US"/>
-        </w:rPr>
-        <w:t>parmezan</w:t>
-      </w:r>
-      <w:proofErr w:type="spellEnd"/>
-      <w:r>
-        <w:rPr>
-          <w:rFonts w:ascii="Times New Roman" w:hAnsi="Times New Roman" w:cs="Times New Roman"/>
-          <w:lang w:val="en-US"/>
-        </w:rPr>
-        <w:t xml:space="preserve"> </w:t>
-      </w:r>
-      <w:proofErr w:type="spellStart"/>
-      <w:r>
-        <w:rPr>
-          <w:rFonts w:ascii="Times New Roman" w:hAnsi="Times New Roman" w:cs="Times New Roman"/>
-          <w:lang w:val="en-US"/>
-        </w:rPr>
-        <w:t>ras</w:t>
+        <w:t xml:space="preserve">1 </w:t>
+      </w:r>
+      <w:proofErr w:type="spellStart"/>
+      <w:r>
+        <w:rPr>
+          <w:rFonts w:ascii="Times New Roman" w:hAnsi="Times New Roman" w:cs="Times New Roman"/>
+          <w:lang w:val="en-US"/>
+        </w:rPr>
+        <w:t>cățel</w:t>
+      </w:r>
+      <w:proofErr w:type="spellEnd"/>
+      <w:r>
+        <w:rPr>
+          <w:rFonts w:ascii="Times New Roman" w:hAnsi="Times New Roman" w:cs="Times New Roman"/>
+          <w:lang w:val="en-US"/>
+        </w:rPr>
+        <w:t xml:space="preserve"> de </w:t>
+      </w:r>
+      <w:proofErr w:type="spellStart"/>
+      <w:r>
+        <w:rPr>
+          <w:rFonts w:ascii="Times New Roman" w:hAnsi="Times New Roman" w:cs="Times New Roman"/>
+          <w:lang w:val="en-US"/>
+        </w:rPr>
+        <w:t>usturoi</w:t>
       </w:r>
       <w:proofErr w:type="spellEnd"/>
     </w:p>
@@ -364,13 +369,36 @@
           <w:lang w:val="en-US"/>
         </w:rPr>
       </w:pPr>
-      <w:proofErr w:type="spellStart"/>
-      <w:r>
-        <w:rPr>
-          <w:rFonts w:ascii="Times New Roman" w:hAnsi="Times New Roman" w:cs="Times New Roman"/>
-          <w:lang w:val="en-US"/>
-        </w:rPr>
-        <w:t>sare</w:t>
+      <w:r>
+        <w:rPr>
+          <w:rFonts w:ascii="Times New Roman" w:hAnsi="Times New Roman" w:cs="Times New Roman"/>
+          <w:lang w:val="en-US"/>
+        </w:rPr>
+        <w:t xml:space="preserve">100 g </w:t>
+      </w:r>
+      <w:proofErr w:type="spellStart"/>
+      <w:r>
+        <w:rPr>
+          <w:rFonts w:ascii="Times New Roman" w:hAnsi="Times New Roman" w:cs="Times New Roman"/>
+          <w:lang w:val="en-US"/>
+        </w:rPr>
+        <w:t>parmezan</w:t>
+      </w:r>
+      <w:proofErr w:type="spellEnd"/>
+      <w:r>
+        <w:rPr>
+          <w:rFonts w:ascii="Times New Roman" w:hAnsi="Times New Roman" w:cs="Times New Roman"/>
+          <w:lang w:val="en-US"/>
+        </w:rPr>
+        <w:t xml:space="preserve"> </w:t>
+      </w:r>
+      <w:proofErr w:type="spellStart"/>
+      <w:r>
+        <w:rPr>
+          <w:rFonts w:ascii="Times New Roman" w:hAnsi="Times New Roman" w:cs="Times New Roman"/>
+          <w:lang w:val="en-US"/>
+        </w:rPr>
+        <w:t>ras</w:t>
       </w:r>
       <w:proofErr w:type="spellEnd"/>
     </w:p>
@@ -382,13 +410,15 @@
           <w:lang w:val="en-US"/>
         </w:rPr>
       </w:pPr>
-      <w:r>
-        <w:rPr>
-          <w:rFonts w:ascii="Times New Roman" w:hAnsi="Times New Roman" w:cs="Times New Roman"/>
-          <w:lang w:val="en-US"/>
-        </w:rPr>
-        <w:t>piper</w:t>
-      </w:r>
+      <w:proofErr w:type="spellStart"/>
+      <w:r>
+        <w:rPr>
+          <w:rFonts w:ascii="Times New Roman" w:hAnsi="Times New Roman" w:cs="Times New Roman"/>
+          <w:lang w:val="en-US"/>
+        </w:rPr>
+        <w:t>sare</w:t>
+      </w:r>
+      <w:proofErr w:type="spellEnd"/>
     </w:p>
     <w:p>
       <w:pPr>
@@ -398,31 +428,13 @@
           <w:lang w:val="en-US"/>
         </w:rPr>
       </w:pPr>
-      <w:proofErr w:type="spellStart"/>
-      <w:r>
-        <w:rPr>
-          <w:rFonts w:ascii="Times New Roman" w:hAnsi="Times New Roman" w:cs="Times New Roman"/>
-          <w:lang w:val="en-US"/>
-        </w:rPr>
-        <w:t>parmezan</w:t>
-      </w:r>
-      <w:proofErr w:type="spellEnd"/>
-      <w:r>
-        <w:rPr>
-          <w:rFonts w:ascii="Times New Roman" w:hAnsi="Times New Roman" w:cs="Times New Roman"/>
-          <w:lang w:val="en-US"/>
-        </w:rPr>
-        <w:t xml:space="preserve"> </w:t>
-      </w:r>
-      <w:proofErr w:type="spellStart"/>
-      <w:r>
-        <w:rPr>
-          <w:rFonts w:ascii="Times New Roman" w:hAnsi="Times New Roman" w:cs="Times New Roman"/>
-          <w:lang w:val="en-US"/>
-        </w:rPr>
-        <w:t>fulgi</w:t>
-      </w:r>
-      <w:proofErr w:type="spellEnd"/>
+      <w:r>
+        <w:rPr>
+          <w:rFonts w:ascii="Times New Roman" w:hAnsi="Times New Roman" w:cs="Times New Roman"/>
+          <w:lang w:val="en-US"/>
+        </w:rPr>
+        <w:t>piper</w:t>
+      </w:r>
     </w:p>
     <w:p>
       <w:pPr>
@@ -432,100 +444,94 @@
           <w:lang w:val="en-US"/>
         </w:rPr>
       </w:pPr>
-      <w:r>
-        <w:rPr>
-          <w:rFonts w:ascii="Times New Roman" w:hAnsi="Times New Roman" w:cs="Times New Roman"/>
-          <w:lang w:val="en-US"/>
-        </w:rPr>
-        <w:t xml:space="preserve">optional: </w:t>
-      </w:r>
-      <w:proofErr w:type="spellStart"/>
-      <w:r>
-        <w:rPr>
-          <w:rFonts w:ascii="Times New Roman" w:hAnsi="Times New Roman" w:cs="Times New Roman"/>
-          <w:lang w:val="en-US"/>
-        </w:rPr>
-        <w:t>ierburi</w:t>
-      </w:r>
-      <w:proofErr w:type="spellEnd"/>
-      <w:r>
-        <w:rPr>
-          <w:rFonts w:ascii="Times New Roman" w:hAnsi="Times New Roman" w:cs="Times New Roman"/>
-          <w:lang w:val="en-US"/>
-        </w:rPr>
-        <w:t xml:space="preserve"> </w:t>
-      </w:r>
-      <w:proofErr w:type="spellStart"/>
-      <w:r>
-        <w:rPr>
-          <w:rFonts w:ascii="Times New Roman" w:hAnsi="Times New Roman" w:cs="Times New Roman"/>
-          <w:lang w:val="en-US"/>
-        </w:rPr>
-        <w:t>aromatice</w:t>
-      </w:r>
-      <w:proofErr w:type="spellEnd"/>
-      <w:r>
-        <w:rPr>
-          <w:rFonts w:ascii="Times New Roman" w:hAnsi="Times New Roman" w:cs="Times New Roman"/>
-          <w:lang w:val="en-US"/>
-        </w:rPr>
-        <w:t xml:space="preserve"> (</w:t>
-      </w:r>
-      <w:proofErr w:type="spellStart"/>
-      <w:r>
-        <w:rPr>
-          <w:rFonts w:ascii="Times New Roman" w:hAnsi="Times New Roman" w:cs="Times New Roman"/>
-          <w:lang w:val="en-US"/>
-        </w:rPr>
-        <w:t>busuioc</w:t>
-      </w:r>
-      <w:proofErr w:type="spellEnd"/>
-      <w:r>
-        <w:rPr>
-          <w:rFonts w:ascii="Times New Roman" w:hAnsi="Times New Roman" w:cs="Times New Roman"/>
-          <w:lang w:val="en-US"/>
-        </w:rPr>
-        <w:t>)</w:t>
-      </w:r>
+      <w:proofErr w:type="spellStart"/>
+      <w:r>
+        <w:rPr>
+          <w:rFonts w:ascii="Times New Roman" w:hAnsi="Times New Roman" w:cs="Times New Roman"/>
+          <w:lang w:val="en-US"/>
+        </w:rPr>
+        <w:t>parmezan</w:t>
+      </w:r>
+      <w:proofErr w:type="spellEnd"/>
+      <w:r>
+        <w:rPr>
+          <w:rFonts w:ascii="Times New Roman" w:hAnsi="Times New Roman" w:cs="Times New Roman"/>
+          <w:lang w:val="en-US"/>
+        </w:rPr>
+        <w:t xml:space="preserve"> </w:t>
+      </w:r>
+      <w:proofErr w:type="spellStart"/>
+      <w:r>
+        <w:rPr>
+          <w:rFonts w:ascii="Times New Roman" w:hAnsi="Times New Roman" w:cs="Times New Roman"/>
+          <w:lang w:val="en-US"/>
+        </w:rPr>
+        <w:t>fulgi</w:t>
+      </w:r>
+      <w:proofErr w:type="spellEnd"/>
     </w:p>
     <w:p>
       <w:pPr>
         <w:jc w:val="both"/>
         <w:rPr>
           <w:rFonts w:ascii="Times New Roman" w:hAnsi="Times New Roman" w:cs="Times New Roman"/>
-          <w:b/>
-          <w:bCs/>
           <w:lang w:val="en-US"/>
         </w:rPr>
       </w:pPr>
       <w:r>
         <w:rPr>
           <w:rFonts w:ascii="Times New Roman" w:hAnsi="Times New Roman" w:cs="Times New Roman"/>
-          <w:b/>
-          <w:bCs/>
-          <w:lang w:val="en-US"/>
-        </w:rPr>
-        <w:t xml:space="preserve"> </w:t>
-      </w:r>
-      <w:proofErr w:type="spellStart"/>
-      <w:r>
-        <w:rPr>
-          <w:rFonts w:ascii="Times New Roman" w:hAnsi="Times New Roman" w:cs="Times New Roman"/>
-          <w:b/>
-          <w:bCs/>
-          <w:lang w:val="en-US"/>
-        </w:rPr>
-        <w:t>Preparare</w:t>
-      </w:r>
-      <w:proofErr w:type="spellEnd"/>
-      <w:r>
-        <w:rPr>
-          <w:rFonts w:ascii="Times New Roman" w:hAnsi="Times New Roman" w:cs="Times New Roman"/>
-          <w:b/>
-          <w:bCs/>
-          <w:lang w:val="en-US"/>
-        </w:rPr>
-        <w:t>:</w:t>
+          <w:lang w:val="en-US"/>
+        </w:rPr>
+        <w:t xml:space="preserve">optional: </w:t>
+      </w:r>
+      <w:proofErr w:type="spellStart"/>
+      <w:r>
+        <w:rPr>
+          <w:rFonts w:ascii="Times New Roman" w:hAnsi="Times New Roman" w:cs="Times New Roman"/>
+          <w:lang w:val="en-US"/>
+        </w:rPr>
+        <w:t>ierburi</w:t>
+      </w:r>
+      <w:proofErr w:type="spellEnd"/>
+      <w:r>
+        <w:rPr>
+          <w:rFonts w:ascii="Times New Roman" w:hAnsi="Times New Roman" w:cs="Times New Roman"/>
+          <w:lang w:val="en-US"/>
+        </w:rPr>
+        <w:t xml:space="preserve"> </w:t>
+      </w:r>
+      <w:proofErr w:type="spellStart"/>
+      <w:r>
+        <w:rPr>
+          <w:rFonts w:ascii="Times New Roman" w:hAnsi="Times New Roman" w:cs="Times New Roman"/>
+          <w:lang w:val="en-US"/>
+        </w:rPr>
+        <w:t>aromatice</w:t>
+      </w:r>
+      <w:proofErr w:type="spellEnd"/>
+      <w:r>
+        <w:rPr>
+          <w:rFonts w:ascii="Times New Roman" w:hAnsi="Times New Roman" w:cs="Times New Roman"/>
+          <w:lang w:val="en-US"/>
+        </w:rPr>
+        <w:t xml:space="preserve"> (</w:t>
+      </w:r>
+      <w:proofErr w:type="spellStart"/>
+      <w:r>
+        <w:rPr>
+          <w:rFonts w:ascii="Times New Roman" w:hAnsi="Times New Roman" w:cs="Times New Roman"/>
+          <w:lang w:val="en-US"/>
+        </w:rPr>
+        <w:t>busuioc</w:t>
+      </w:r>
+      <w:proofErr w:type="spellEnd"/>
+      <w:r>
+        <w:rPr>
+          <w:rFonts w:ascii="Times New Roman" w:hAnsi="Times New Roman" w:cs="Times New Roman"/>
+          <w:lang w:val="en-US"/>
+        </w:rPr>
+        <w:t>)</w:t>
       </w:r>
     </w:p>
     <w:p>
@@ -533,1037 +539,39 @@
         <w:jc w:val="both"/>
         <w:rPr>
           <w:rFonts w:ascii="Times New Roman" w:hAnsi="Times New Roman" w:cs="Times New Roman"/>
+          <w:b/>
+          <w:bCs/>
           <w:lang w:val="en-US"/>
         </w:rPr>
       </w:pPr>
       <w:r>
         <w:rPr>
           <w:rFonts w:ascii="Times New Roman" w:hAnsi="Times New Roman" w:cs="Times New Roman"/>
-          <w:lang w:val="en-US"/>
-        </w:rPr>
-        <w:t xml:space="preserve">Am pus o </w:t>
-      </w:r>
-      <w:proofErr w:type="spellStart"/>
-      <w:r>
-        <w:rPr>
-          <w:rFonts w:ascii="Times New Roman" w:hAnsi="Times New Roman" w:cs="Times New Roman"/>
-          <w:lang w:val="en-US"/>
-        </w:rPr>
-        <w:t>oală</w:t>
-      </w:r>
-      <w:proofErr w:type="spellEnd"/>
-      <w:r>
-        <w:rPr>
-          <w:rFonts w:ascii="Times New Roman" w:hAnsi="Times New Roman" w:cs="Times New Roman"/>
-          <w:lang w:val="en-US"/>
-        </w:rPr>
-        <w:t xml:space="preserve"> pe </w:t>
-      </w:r>
-      <w:proofErr w:type="spellStart"/>
-      <w:r>
-        <w:rPr>
-          <w:rFonts w:ascii="Times New Roman" w:hAnsi="Times New Roman" w:cs="Times New Roman"/>
-          <w:lang w:val="en-US"/>
-        </w:rPr>
-        <w:t>foc</w:t>
-      </w:r>
-      <w:proofErr w:type="spellEnd"/>
-      <w:r>
-        <w:rPr>
-          <w:rFonts w:ascii="Times New Roman" w:hAnsi="Times New Roman" w:cs="Times New Roman"/>
-          <w:lang w:val="en-US"/>
-        </w:rPr>
-        <w:t xml:space="preserve"> cu </w:t>
-      </w:r>
-      <w:proofErr w:type="spellStart"/>
-      <w:r>
-        <w:rPr>
-          <w:rFonts w:ascii="Times New Roman" w:hAnsi="Times New Roman" w:cs="Times New Roman"/>
-          <w:lang w:val="en-US"/>
-        </w:rPr>
-        <w:t>apă</w:t>
-      </w:r>
-      <w:proofErr w:type="spellEnd"/>
-      <w:r>
-        <w:rPr>
-          <w:rFonts w:ascii="Times New Roman" w:hAnsi="Times New Roman" w:cs="Times New Roman"/>
-          <w:lang w:val="en-US"/>
-        </w:rPr>
-        <w:t xml:space="preserve"> </w:t>
-      </w:r>
-      <w:proofErr w:type="spellStart"/>
-      <w:r>
-        <w:rPr>
-          <w:rFonts w:ascii="Times New Roman" w:hAnsi="Times New Roman" w:cs="Times New Roman"/>
-          <w:lang w:val="en-US"/>
-        </w:rPr>
-        <w:t>suficientă</w:t>
-      </w:r>
-      <w:proofErr w:type="spellEnd"/>
-      <w:r>
-        <w:rPr>
-          <w:rFonts w:ascii="Times New Roman" w:hAnsi="Times New Roman" w:cs="Times New Roman"/>
-          <w:lang w:val="en-US"/>
-        </w:rPr>
-        <w:t xml:space="preserve"> </w:t>
-      </w:r>
-      <w:proofErr w:type="spellStart"/>
-      <w:r>
-        <w:rPr>
-          <w:rFonts w:ascii="Times New Roman" w:hAnsi="Times New Roman" w:cs="Times New Roman"/>
-          <w:lang w:val="en-US"/>
-        </w:rPr>
-        <w:t>pentru</w:t>
-      </w:r>
-      <w:proofErr w:type="spellEnd"/>
-      <w:r>
-        <w:rPr>
-          <w:rFonts w:ascii="Times New Roman" w:hAnsi="Times New Roman" w:cs="Times New Roman"/>
-          <w:lang w:val="en-US"/>
-        </w:rPr>
-        <w:t xml:space="preserve"> a </w:t>
-      </w:r>
-      <w:proofErr w:type="spellStart"/>
-      <w:r>
-        <w:rPr>
-          <w:rFonts w:ascii="Times New Roman" w:hAnsi="Times New Roman" w:cs="Times New Roman"/>
-          <w:lang w:val="en-US"/>
-        </w:rPr>
-        <w:t>fierbe</w:t>
-      </w:r>
-      <w:proofErr w:type="spellEnd"/>
-      <w:r>
-        <w:rPr>
-          <w:rFonts w:ascii="Times New Roman" w:hAnsi="Times New Roman" w:cs="Times New Roman"/>
-          <w:lang w:val="en-US"/>
-        </w:rPr>
-        <w:t xml:space="preserve"> </w:t>
-      </w:r>
-      <w:proofErr w:type="spellStart"/>
-      <w:r>
-        <w:rPr>
-          <w:rFonts w:ascii="Times New Roman" w:hAnsi="Times New Roman" w:cs="Times New Roman"/>
-          <w:lang w:val="en-US"/>
-        </w:rPr>
-        <w:t>pastele</w:t>
-      </w:r>
-      <w:proofErr w:type="spellEnd"/>
-      <w:r>
-        <w:rPr>
-          <w:rFonts w:ascii="Times New Roman" w:hAnsi="Times New Roman" w:cs="Times New Roman"/>
-          <w:lang w:val="en-US"/>
-        </w:rPr>
-        <w:t xml:space="preserve">. Cu </w:t>
-      </w:r>
-      <w:proofErr w:type="spellStart"/>
-      <w:r>
-        <w:rPr>
-          <w:rFonts w:ascii="Times New Roman" w:hAnsi="Times New Roman" w:cs="Times New Roman"/>
-          <w:lang w:val="en-US"/>
-        </w:rPr>
-        <w:t>asta</w:t>
-      </w:r>
-      <w:proofErr w:type="spellEnd"/>
-      <w:r>
-        <w:rPr>
-          <w:rFonts w:ascii="Times New Roman" w:hAnsi="Times New Roman" w:cs="Times New Roman"/>
-          <w:lang w:val="en-US"/>
-        </w:rPr>
-        <w:t xml:space="preserve"> </w:t>
-      </w:r>
-      <w:proofErr w:type="spellStart"/>
-      <w:r>
-        <w:rPr>
-          <w:rFonts w:ascii="Times New Roman" w:hAnsi="Times New Roman" w:cs="Times New Roman"/>
-          <w:lang w:val="en-US"/>
-        </w:rPr>
-        <w:t>încep</w:t>
-      </w:r>
-      <w:proofErr w:type="spellEnd"/>
-      <w:r>
-        <w:rPr>
-          <w:rFonts w:ascii="Times New Roman" w:hAnsi="Times New Roman" w:cs="Times New Roman"/>
-          <w:lang w:val="en-US"/>
-        </w:rPr>
-        <w:t xml:space="preserve"> la </w:t>
-      </w:r>
-      <w:proofErr w:type="spellStart"/>
-      <w:r>
-        <w:rPr>
-          <w:rFonts w:ascii="Times New Roman" w:hAnsi="Times New Roman" w:cs="Times New Roman"/>
-          <w:lang w:val="en-US"/>
-        </w:rPr>
-        <w:t>sosurile</w:t>
-      </w:r>
-      <w:proofErr w:type="spellEnd"/>
-      <w:r>
-        <w:rPr>
-          <w:rFonts w:ascii="Times New Roman" w:hAnsi="Times New Roman" w:cs="Times New Roman"/>
-          <w:lang w:val="en-US"/>
-        </w:rPr>
-        <w:t xml:space="preserve"> simple </w:t>
-      </w:r>
-      <w:proofErr w:type="spellStart"/>
-      <w:r>
-        <w:rPr>
-          <w:rFonts w:ascii="Times New Roman" w:hAnsi="Times New Roman" w:cs="Times New Roman"/>
-          <w:lang w:val="en-US"/>
-        </w:rPr>
-        <w:t>și</w:t>
-      </w:r>
-      <w:proofErr w:type="spellEnd"/>
-      <w:r>
-        <w:rPr>
-          <w:rFonts w:ascii="Times New Roman" w:hAnsi="Times New Roman" w:cs="Times New Roman"/>
-          <w:lang w:val="en-US"/>
-        </w:rPr>
-        <w:t xml:space="preserve"> </w:t>
-      </w:r>
-      <w:proofErr w:type="spellStart"/>
-      <w:r>
-        <w:rPr>
-          <w:rFonts w:ascii="Times New Roman" w:hAnsi="Times New Roman" w:cs="Times New Roman"/>
-          <w:lang w:val="en-US"/>
-        </w:rPr>
-        <w:t>rapide</w:t>
-      </w:r>
-      <w:proofErr w:type="spellEnd"/>
-      <w:r>
-        <w:rPr>
-          <w:rFonts w:ascii="Times New Roman" w:hAnsi="Times New Roman" w:cs="Times New Roman"/>
-          <w:lang w:val="en-US"/>
-        </w:rPr>
-        <w:t xml:space="preserve">. </w:t>
-      </w:r>
-      <w:proofErr w:type="spellStart"/>
-      <w:r>
-        <w:rPr>
-          <w:rFonts w:ascii="Times New Roman" w:hAnsi="Times New Roman" w:cs="Times New Roman"/>
-          <w:lang w:val="en-US"/>
-        </w:rPr>
-        <w:t>Calculez</w:t>
-      </w:r>
-      <w:proofErr w:type="spellEnd"/>
-      <w:r>
-        <w:rPr>
-          <w:rFonts w:ascii="Times New Roman" w:hAnsi="Times New Roman" w:cs="Times New Roman"/>
-          <w:lang w:val="en-US"/>
-        </w:rPr>
-        <w:t xml:space="preserve"> </w:t>
-      </w:r>
-      <w:proofErr w:type="spellStart"/>
-      <w:r>
-        <w:rPr>
-          <w:rFonts w:ascii="Times New Roman" w:hAnsi="Times New Roman" w:cs="Times New Roman"/>
-          <w:lang w:val="en-US"/>
-        </w:rPr>
-        <w:t>că</w:t>
-      </w:r>
-      <w:proofErr w:type="spellEnd"/>
-      <w:r>
-        <w:rPr>
-          <w:rFonts w:ascii="Times New Roman" w:hAnsi="Times New Roman" w:cs="Times New Roman"/>
-          <w:lang w:val="en-US"/>
-        </w:rPr>
-        <w:t xml:space="preserve"> </w:t>
-      </w:r>
-      <w:proofErr w:type="spellStart"/>
-      <w:r>
-        <w:rPr>
-          <w:rFonts w:ascii="Times New Roman" w:hAnsi="Times New Roman" w:cs="Times New Roman"/>
-          <w:lang w:val="en-US"/>
-        </w:rPr>
-        <w:t>durează</w:t>
-      </w:r>
-      <w:proofErr w:type="spellEnd"/>
-      <w:r>
-        <w:rPr>
-          <w:rFonts w:ascii="Times New Roman" w:hAnsi="Times New Roman" w:cs="Times New Roman"/>
-          <w:lang w:val="en-US"/>
-        </w:rPr>
-        <w:t xml:space="preserve"> 8-9-10 minute </w:t>
-      </w:r>
-      <w:proofErr w:type="spellStart"/>
-      <w:r>
-        <w:rPr>
-          <w:rFonts w:ascii="Times New Roman" w:hAnsi="Times New Roman" w:cs="Times New Roman"/>
-          <w:lang w:val="en-US"/>
-        </w:rPr>
-        <w:t>până</w:t>
-      </w:r>
-      <w:proofErr w:type="spellEnd"/>
-      <w:r>
-        <w:rPr>
-          <w:rFonts w:ascii="Times New Roman" w:hAnsi="Times New Roman" w:cs="Times New Roman"/>
-          <w:lang w:val="en-US"/>
-        </w:rPr>
-        <w:t xml:space="preserve"> </w:t>
-      </w:r>
-      <w:proofErr w:type="spellStart"/>
-      <w:r>
-        <w:rPr>
-          <w:rFonts w:ascii="Times New Roman" w:hAnsi="Times New Roman" w:cs="Times New Roman"/>
-          <w:lang w:val="en-US"/>
-        </w:rPr>
-        <w:t>fierbe</w:t>
-      </w:r>
-      <w:proofErr w:type="spellEnd"/>
-      <w:r>
-        <w:rPr>
-          <w:rFonts w:ascii="Times New Roman" w:hAnsi="Times New Roman" w:cs="Times New Roman"/>
-          <w:lang w:val="en-US"/>
-        </w:rPr>
-        <w:t xml:space="preserve"> </w:t>
-      </w:r>
-      <w:proofErr w:type="spellStart"/>
-      <w:r>
-        <w:rPr>
-          <w:rFonts w:ascii="Times New Roman" w:hAnsi="Times New Roman" w:cs="Times New Roman"/>
-          <w:lang w:val="en-US"/>
-        </w:rPr>
-        <w:t>apa</w:t>
-      </w:r>
-      <w:proofErr w:type="spellEnd"/>
-      <w:r>
-        <w:rPr>
-          <w:rFonts w:ascii="Times New Roman" w:hAnsi="Times New Roman" w:cs="Times New Roman"/>
-          <w:lang w:val="en-US"/>
-        </w:rPr>
-        <w:t xml:space="preserve"> </w:t>
-      </w:r>
-      <w:proofErr w:type="spellStart"/>
-      <w:r>
-        <w:rPr>
-          <w:rFonts w:ascii="Times New Roman" w:hAnsi="Times New Roman" w:cs="Times New Roman"/>
-          <w:lang w:val="en-US"/>
-        </w:rPr>
-        <w:t>apoi</w:t>
-      </w:r>
-      <w:proofErr w:type="spellEnd"/>
-      <w:r>
-        <w:rPr>
-          <w:rFonts w:ascii="Times New Roman" w:hAnsi="Times New Roman" w:cs="Times New Roman"/>
-          <w:lang w:val="en-US"/>
-        </w:rPr>
-        <w:t xml:space="preserve"> </w:t>
-      </w:r>
-      <w:proofErr w:type="spellStart"/>
-      <w:r>
-        <w:rPr>
-          <w:rFonts w:ascii="Times New Roman" w:hAnsi="Times New Roman" w:cs="Times New Roman"/>
-          <w:lang w:val="en-US"/>
-        </w:rPr>
-        <w:t>încă</w:t>
-      </w:r>
-      <w:proofErr w:type="spellEnd"/>
-      <w:r>
-        <w:rPr>
-          <w:rFonts w:ascii="Times New Roman" w:hAnsi="Times New Roman" w:cs="Times New Roman"/>
-          <w:lang w:val="en-US"/>
-        </w:rPr>
-        <w:t xml:space="preserve"> </w:t>
-      </w:r>
-      <w:proofErr w:type="spellStart"/>
-      <w:r>
-        <w:rPr>
-          <w:rFonts w:ascii="Times New Roman" w:hAnsi="Times New Roman" w:cs="Times New Roman"/>
-          <w:lang w:val="en-US"/>
-        </w:rPr>
-        <w:t>vreo</w:t>
-      </w:r>
-      <w:proofErr w:type="spellEnd"/>
-      <w:r>
-        <w:rPr>
-          <w:rFonts w:ascii="Times New Roman" w:hAnsi="Times New Roman" w:cs="Times New Roman"/>
-          <w:lang w:val="en-US"/>
-        </w:rPr>
-        <w:t xml:space="preserve"> 8-10 </w:t>
-      </w:r>
-      <w:proofErr w:type="spellStart"/>
-      <w:r>
-        <w:rPr>
-          <w:rFonts w:ascii="Times New Roman" w:hAnsi="Times New Roman" w:cs="Times New Roman"/>
-          <w:lang w:val="en-US"/>
-        </w:rPr>
-        <w:t>până</w:t>
-      </w:r>
-      <w:proofErr w:type="spellEnd"/>
-      <w:r>
-        <w:rPr>
-          <w:rFonts w:ascii="Times New Roman" w:hAnsi="Times New Roman" w:cs="Times New Roman"/>
-          <w:lang w:val="en-US"/>
-        </w:rPr>
-        <w:t xml:space="preserve"> </w:t>
-      </w:r>
-      <w:proofErr w:type="spellStart"/>
-      <w:r>
-        <w:rPr>
-          <w:rFonts w:ascii="Times New Roman" w:hAnsi="Times New Roman" w:cs="Times New Roman"/>
-          <w:lang w:val="en-US"/>
-        </w:rPr>
-        <w:t>fierb</w:t>
-      </w:r>
-      <w:proofErr w:type="spellEnd"/>
-      <w:r>
-        <w:rPr>
-          <w:rFonts w:ascii="Times New Roman" w:hAnsi="Times New Roman" w:cs="Times New Roman"/>
-          <w:lang w:val="en-US"/>
-        </w:rPr>
-        <w:t xml:space="preserve"> </w:t>
-      </w:r>
-      <w:proofErr w:type="spellStart"/>
-      <w:r>
-        <w:rPr>
-          <w:rFonts w:ascii="Times New Roman" w:hAnsi="Times New Roman" w:cs="Times New Roman"/>
-          <w:lang w:val="en-US"/>
-        </w:rPr>
-        <w:t>pastele</w:t>
-      </w:r>
-      <w:proofErr w:type="spellEnd"/>
-      <w:r>
-        <w:rPr>
-          <w:rFonts w:ascii="Times New Roman" w:hAnsi="Times New Roman" w:cs="Times New Roman"/>
-          <w:lang w:val="en-US"/>
-        </w:rPr>
-        <w:t xml:space="preserve"> (respect </w:t>
-      </w:r>
-      <w:proofErr w:type="spellStart"/>
-      <w:r>
-        <w:rPr>
-          <w:rFonts w:ascii="Times New Roman" w:hAnsi="Times New Roman" w:cs="Times New Roman"/>
-          <w:lang w:val="en-US"/>
-        </w:rPr>
-        <w:t>aici</w:t>
-      </w:r>
-      <w:proofErr w:type="spellEnd"/>
-      <w:r>
-        <w:rPr>
-          <w:rFonts w:ascii="Times New Roman" w:hAnsi="Times New Roman" w:cs="Times New Roman"/>
-          <w:lang w:val="en-US"/>
-        </w:rPr>
-        <w:t xml:space="preserve"> </w:t>
-      </w:r>
-      <w:proofErr w:type="spellStart"/>
-      <w:r>
-        <w:rPr>
-          <w:rFonts w:ascii="Times New Roman" w:hAnsi="Times New Roman" w:cs="Times New Roman"/>
-          <w:lang w:val="en-US"/>
-        </w:rPr>
-        <w:t>indicațiile</w:t>
-      </w:r>
-      <w:proofErr w:type="spellEnd"/>
-      <w:r>
-        <w:rPr>
-          <w:rFonts w:ascii="Times New Roman" w:hAnsi="Times New Roman" w:cs="Times New Roman"/>
-          <w:lang w:val="en-US"/>
-        </w:rPr>
-        <w:t xml:space="preserve"> de pe </w:t>
-      </w:r>
-      <w:proofErr w:type="spellStart"/>
-      <w:r>
-        <w:rPr>
-          <w:rFonts w:ascii="Times New Roman" w:hAnsi="Times New Roman" w:cs="Times New Roman"/>
-          <w:lang w:val="en-US"/>
-        </w:rPr>
-        <w:t>ambalaj</w:t>
-      </w:r>
-      <w:proofErr w:type="spellEnd"/>
-      <w:r>
-        <w:rPr>
-          <w:rFonts w:ascii="Times New Roman" w:hAnsi="Times New Roman" w:cs="Times New Roman"/>
-          <w:lang w:val="en-US"/>
-        </w:rPr>
-        <w:t>).</w:t>
-      </w:r>
-      <w:r>
-        <w:rPr>
-          <w:rFonts w:ascii="Times New Roman" w:hAnsi="Times New Roman" w:cs="Times New Roman"/>
-          <w:lang w:val="en-US"/>
-        </w:rPr>
-        <w:t xml:space="preserve"> </w:t>
-      </w:r>
-      <w:r>
-        <w:rPr>
-          <w:rFonts w:ascii="Times New Roman" w:hAnsi="Times New Roman" w:cs="Times New Roman"/>
-          <w:lang w:val="en-US"/>
-        </w:rPr>
-        <w:t xml:space="preserve">n </w:t>
-      </w:r>
-      <w:proofErr w:type="spellStart"/>
-      <w:r>
-        <w:rPr>
-          <w:rFonts w:ascii="Times New Roman" w:hAnsi="Times New Roman" w:cs="Times New Roman"/>
-          <w:lang w:val="en-US"/>
-        </w:rPr>
-        <w:t>acest</w:t>
-      </w:r>
-      <w:proofErr w:type="spellEnd"/>
-      <w:r>
-        <w:rPr>
-          <w:rFonts w:ascii="Times New Roman" w:hAnsi="Times New Roman" w:cs="Times New Roman"/>
-          <w:lang w:val="en-US"/>
-        </w:rPr>
-        <w:t xml:space="preserve"> </w:t>
-      </w:r>
-      <w:proofErr w:type="spellStart"/>
-      <w:r>
-        <w:rPr>
-          <w:rFonts w:ascii="Times New Roman" w:hAnsi="Times New Roman" w:cs="Times New Roman"/>
-          <w:lang w:val="en-US"/>
-        </w:rPr>
-        <w:t>răstimp</w:t>
-      </w:r>
-      <w:proofErr w:type="spellEnd"/>
-      <w:r>
-        <w:rPr>
-          <w:rFonts w:ascii="Times New Roman" w:hAnsi="Times New Roman" w:cs="Times New Roman"/>
-          <w:lang w:val="en-US"/>
-        </w:rPr>
-        <w:t xml:space="preserve"> cu </w:t>
-      </w:r>
-      <w:proofErr w:type="spellStart"/>
-      <w:r>
-        <w:rPr>
-          <w:rFonts w:ascii="Times New Roman" w:hAnsi="Times New Roman" w:cs="Times New Roman"/>
-          <w:lang w:val="en-US"/>
-        </w:rPr>
-        <w:t>siguranță</w:t>
-      </w:r>
-      <w:proofErr w:type="spellEnd"/>
-      <w:r>
-        <w:rPr>
-          <w:rFonts w:ascii="Times New Roman" w:hAnsi="Times New Roman" w:cs="Times New Roman"/>
-          <w:lang w:val="en-US"/>
-        </w:rPr>
-        <w:t xml:space="preserve"> </w:t>
-      </w:r>
-      <w:proofErr w:type="spellStart"/>
-      <w:r>
-        <w:rPr>
-          <w:rFonts w:ascii="Times New Roman" w:hAnsi="Times New Roman" w:cs="Times New Roman"/>
-          <w:lang w:val="en-US"/>
-        </w:rPr>
-        <w:t>termin</w:t>
-      </w:r>
-      <w:proofErr w:type="spellEnd"/>
-      <w:r>
-        <w:rPr>
-          <w:rFonts w:ascii="Times New Roman" w:hAnsi="Times New Roman" w:cs="Times New Roman"/>
-          <w:lang w:val="en-US"/>
-        </w:rPr>
-        <w:t xml:space="preserve"> </w:t>
-      </w:r>
-      <w:proofErr w:type="spellStart"/>
-      <w:r>
-        <w:rPr>
-          <w:rFonts w:ascii="Times New Roman" w:hAnsi="Times New Roman" w:cs="Times New Roman"/>
-          <w:lang w:val="en-US"/>
-        </w:rPr>
-        <w:t>și</w:t>
-      </w:r>
-      <w:proofErr w:type="spellEnd"/>
-      <w:r>
-        <w:rPr>
-          <w:rFonts w:ascii="Times New Roman" w:hAnsi="Times New Roman" w:cs="Times New Roman"/>
-          <w:lang w:val="en-US"/>
-        </w:rPr>
-        <w:t xml:space="preserve"> </w:t>
-      </w:r>
-      <w:proofErr w:type="spellStart"/>
-      <w:r>
-        <w:rPr>
-          <w:rFonts w:ascii="Times New Roman" w:hAnsi="Times New Roman" w:cs="Times New Roman"/>
-          <w:lang w:val="en-US"/>
-        </w:rPr>
-        <w:t>sosul</w:t>
-      </w:r>
-      <w:proofErr w:type="spellEnd"/>
-      <w:r>
-        <w:rPr>
-          <w:rFonts w:ascii="Times New Roman" w:hAnsi="Times New Roman" w:cs="Times New Roman"/>
-          <w:lang w:val="en-US"/>
-        </w:rPr>
-        <w:t xml:space="preserve">. </w:t>
-      </w:r>
-      <w:proofErr w:type="spellStart"/>
-      <w:r>
-        <w:rPr>
-          <w:rFonts w:ascii="Times New Roman" w:hAnsi="Times New Roman" w:cs="Times New Roman"/>
-          <w:lang w:val="en-US"/>
-        </w:rPr>
-        <w:t>Când</w:t>
-      </w:r>
-      <w:proofErr w:type="spellEnd"/>
-      <w:r>
-        <w:rPr>
-          <w:rFonts w:ascii="Times New Roman" w:hAnsi="Times New Roman" w:cs="Times New Roman"/>
-          <w:lang w:val="en-US"/>
-        </w:rPr>
-        <w:t xml:space="preserve"> </w:t>
-      </w:r>
-      <w:proofErr w:type="spellStart"/>
-      <w:r>
-        <w:rPr>
-          <w:rFonts w:ascii="Times New Roman" w:hAnsi="Times New Roman" w:cs="Times New Roman"/>
-          <w:lang w:val="en-US"/>
-        </w:rPr>
-        <w:t>fierbe</w:t>
-      </w:r>
-      <w:proofErr w:type="spellEnd"/>
-      <w:r>
-        <w:rPr>
-          <w:rFonts w:ascii="Times New Roman" w:hAnsi="Times New Roman" w:cs="Times New Roman"/>
-          <w:lang w:val="en-US"/>
-        </w:rPr>
-        <w:t xml:space="preserve"> </w:t>
-      </w:r>
-      <w:proofErr w:type="spellStart"/>
-      <w:r>
-        <w:rPr>
-          <w:rFonts w:ascii="Times New Roman" w:hAnsi="Times New Roman" w:cs="Times New Roman"/>
-          <w:lang w:val="en-US"/>
-        </w:rPr>
-        <w:t>apa</w:t>
-      </w:r>
-      <w:proofErr w:type="spellEnd"/>
-      <w:r>
-        <w:rPr>
-          <w:rFonts w:ascii="Times New Roman" w:hAnsi="Times New Roman" w:cs="Times New Roman"/>
-          <w:lang w:val="en-US"/>
-        </w:rPr>
-        <w:t xml:space="preserve"> </w:t>
-      </w:r>
-      <w:proofErr w:type="spellStart"/>
-      <w:r>
-        <w:rPr>
-          <w:rFonts w:ascii="Times New Roman" w:hAnsi="Times New Roman" w:cs="Times New Roman"/>
-          <w:lang w:val="en-US"/>
-        </w:rPr>
-        <w:t>adaug</w:t>
-      </w:r>
-      <w:proofErr w:type="spellEnd"/>
-      <w:r>
-        <w:rPr>
-          <w:rFonts w:ascii="Times New Roman" w:hAnsi="Times New Roman" w:cs="Times New Roman"/>
-          <w:lang w:val="en-US"/>
-        </w:rPr>
-        <w:t xml:space="preserve"> </w:t>
-      </w:r>
-      <w:proofErr w:type="spellStart"/>
-      <w:r>
-        <w:rPr>
-          <w:rFonts w:ascii="Times New Roman" w:hAnsi="Times New Roman" w:cs="Times New Roman"/>
-          <w:lang w:val="en-US"/>
-        </w:rPr>
-        <w:t>și</w:t>
-      </w:r>
-      <w:proofErr w:type="spellEnd"/>
-      <w:r>
-        <w:rPr>
-          <w:rFonts w:ascii="Times New Roman" w:hAnsi="Times New Roman" w:cs="Times New Roman"/>
-          <w:lang w:val="en-US"/>
-        </w:rPr>
-        <w:t xml:space="preserve"> o </w:t>
-      </w:r>
-      <w:proofErr w:type="spellStart"/>
-      <w:r>
-        <w:rPr>
-          <w:rFonts w:ascii="Times New Roman" w:hAnsi="Times New Roman" w:cs="Times New Roman"/>
-          <w:lang w:val="en-US"/>
-        </w:rPr>
-        <w:t>linguriță</w:t>
-      </w:r>
-      <w:proofErr w:type="spellEnd"/>
-      <w:r>
-        <w:rPr>
-          <w:rFonts w:ascii="Times New Roman" w:hAnsi="Times New Roman" w:cs="Times New Roman"/>
-          <w:lang w:val="en-US"/>
-        </w:rPr>
-        <w:t xml:space="preserve"> de </w:t>
-      </w:r>
-      <w:proofErr w:type="spellStart"/>
-      <w:r>
-        <w:rPr>
-          <w:rFonts w:ascii="Times New Roman" w:hAnsi="Times New Roman" w:cs="Times New Roman"/>
-          <w:lang w:val="en-US"/>
-        </w:rPr>
-        <w:t>sare</w:t>
-      </w:r>
-      <w:proofErr w:type="spellEnd"/>
-      <w:r>
-        <w:rPr>
-          <w:rFonts w:ascii="Times New Roman" w:hAnsi="Times New Roman" w:cs="Times New Roman"/>
-          <w:lang w:val="en-US"/>
-        </w:rPr>
-        <w:t xml:space="preserve"> </w:t>
-      </w:r>
-      <w:proofErr w:type="spellStart"/>
-      <w:r>
-        <w:rPr>
-          <w:rFonts w:ascii="Times New Roman" w:hAnsi="Times New Roman" w:cs="Times New Roman"/>
-          <w:lang w:val="en-US"/>
-        </w:rPr>
-        <w:t>pentru</w:t>
-      </w:r>
-      <w:proofErr w:type="spellEnd"/>
-      <w:r>
-        <w:rPr>
-          <w:rFonts w:ascii="Times New Roman" w:hAnsi="Times New Roman" w:cs="Times New Roman"/>
-          <w:lang w:val="en-US"/>
-        </w:rPr>
-        <w:t xml:space="preserve"> </w:t>
-      </w:r>
-      <w:proofErr w:type="spellStart"/>
-      <w:r>
-        <w:rPr>
-          <w:rFonts w:ascii="Times New Roman" w:hAnsi="Times New Roman" w:cs="Times New Roman"/>
-          <w:lang w:val="en-US"/>
-        </w:rPr>
-        <w:t>fiecare</w:t>
-      </w:r>
-      <w:proofErr w:type="spellEnd"/>
-      <w:r>
-        <w:rPr>
-          <w:rFonts w:ascii="Times New Roman" w:hAnsi="Times New Roman" w:cs="Times New Roman"/>
-          <w:lang w:val="en-US"/>
-        </w:rPr>
-        <w:t xml:space="preserve"> </w:t>
-      </w:r>
-      <w:proofErr w:type="spellStart"/>
-      <w:r>
-        <w:rPr>
-          <w:rFonts w:ascii="Times New Roman" w:hAnsi="Times New Roman" w:cs="Times New Roman"/>
-          <w:lang w:val="en-US"/>
-        </w:rPr>
-        <w:t>litru</w:t>
-      </w:r>
-      <w:proofErr w:type="spellEnd"/>
-      <w:r>
-        <w:rPr>
-          <w:rFonts w:ascii="Times New Roman" w:hAnsi="Times New Roman" w:cs="Times New Roman"/>
-          <w:lang w:val="en-US"/>
-        </w:rPr>
-        <w:t xml:space="preserve">. Nu </w:t>
-      </w:r>
-      <w:proofErr w:type="spellStart"/>
-      <w:r>
-        <w:rPr>
-          <w:rFonts w:ascii="Times New Roman" w:hAnsi="Times New Roman" w:cs="Times New Roman"/>
-          <w:lang w:val="en-US"/>
-        </w:rPr>
-        <w:t>este</w:t>
-      </w:r>
-      <w:proofErr w:type="spellEnd"/>
-      <w:r>
-        <w:rPr>
-          <w:rFonts w:ascii="Times New Roman" w:hAnsi="Times New Roman" w:cs="Times New Roman"/>
-          <w:lang w:val="en-US"/>
-        </w:rPr>
-        <w:t xml:space="preserve"> </w:t>
-      </w:r>
-      <w:proofErr w:type="spellStart"/>
-      <w:r>
-        <w:rPr>
-          <w:rFonts w:ascii="Times New Roman" w:hAnsi="Times New Roman" w:cs="Times New Roman"/>
-          <w:lang w:val="en-US"/>
-        </w:rPr>
-        <w:t>nevoie</w:t>
-      </w:r>
-      <w:proofErr w:type="spellEnd"/>
-      <w:r>
-        <w:rPr>
-          <w:rFonts w:ascii="Times New Roman" w:hAnsi="Times New Roman" w:cs="Times New Roman"/>
-          <w:lang w:val="en-US"/>
-        </w:rPr>
-        <w:t xml:space="preserve"> de </w:t>
-      </w:r>
-      <w:proofErr w:type="spellStart"/>
-      <w:r>
-        <w:rPr>
-          <w:rFonts w:ascii="Times New Roman" w:hAnsi="Times New Roman" w:cs="Times New Roman"/>
-          <w:lang w:val="en-US"/>
-        </w:rPr>
-        <w:t>ulei</w:t>
-      </w:r>
-      <w:proofErr w:type="spellEnd"/>
-      <w:r>
-        <w:rPr>
-          <w:rFonts w:ascii="Times New Roman" w:hAnsi="Times New Roman" w:cs="Times New Roman"/>
-          <w:lang w:val="en-US"/>
-        </w:rPr>
-        <w:t xml:space="preserve"> </w:t>
-      </w:r>
-      <w:proofErr w:type="spellStart"/>
-      <w:r>
-        <w:rPr>
-          <w:rFonts w:ascii="Times New Roman" w:hAnsi="Times New Roman" w:cs="Times New Roman"/>
-          <w:lang w:val="en-US"/>
-        </w:rPr>
-        <w:t>pentru</w:t>
-      </w:r>
-      <w:proofErr w:type="spellEnd"/>
-      <w:r>
-        <w:rPr>
-          <w:rFonts w:ascii="Times New Roman" w:hAnsi="Times New Roman" w:cs="Times New Roman"/>
-          <w:lang w:val="en-US"/>
-        </w:rPr>
-        <w:t xml:space="preserve"> </w:t>
-      </w:r>
-      <w:proofErr w:type="spellStart"/>
-      <w:r>
-        <w:rPr>
-          <w:rFonts w:ascii="Times New Roman" w:hAnsi="Times New Roman" w:cs="Times New Roman"/>
-          <w:lang w:val="en-US"/>
-        </w:rPr>
-        <w:t>că</w:t>
-      </w:r>
-      <w:proofErr w:type="spellEnd"/>
-      <w:r>
-        <w:rPr>
-          <w:rFonts w:ascii="Times New Roman" w:hAnsi="Times New Roman" w:cs="Times New Roman"/>
-          <w:lang w:val="en-US"/>
-        </w:rPr>
-        <w:t xml:space="preserve"> </w:t>
-      </w:r>
-      <w:proofErr w:type="spellStart"/>
-      <w:r>
-        <w:rPr>
-          <w:rFonts w:ascii="Times New Roman" w:hAnsi="Times New Roman" w:cs="Times New Roman"/>
-          <w:lang w:val="en-US"/>
-        </w:rPr>
-        <w:t>pastele</w:t>
-      </w:r>
-      <w:proofErr w:type="spellEnd"/>
-      <w:r>
-        <w:rPr>
-          <w:rFonts w:ascii="Times New Roman" w:hAnsi="Times New Roman" w:cs="Times New Roman"/>
-          <w:lang w:val="en-US"/>
-        </w:rPr>
-        <w:t xml:space="preserve"> sunt de </w:t>
-      </w:r>
-      <w:proofErr w:type="spellStart"/>
-      <w:r>
-        <w:rPr>
-          <w:rFonts w:ascii="Times New Roman" w:hAnsi="Times New Roman" w:cs="Times New Roman"/>
-          <w:lang w:val="en-US"/>
-        </w:rPr>
-        <w:t>calitate</w:t>
-      </w:r>
-      <w:proofErr w:type="spellEnd"/>
-      <w:r>
-        <w:rPr>
-          <w:rFonts w:ascii="Times New Roman" w:hAnsi="Times New Roman" w:cs="Times New Roman"/>
-          <w:lang w:val="en-US"/>
-        </w:rPr>
-        <w:t xml:space="preserve">. </w:t>
-      </w:r>
-      <w:proofErr w:type="spellStart"/>
-      <w:r>
-        <w:rPr>
-          <w:rFonts w:ascii="Times New Roman" w:hAnsi="Times New Roman" w:cs="Times New Roman"/>
-          <w:lang w:val="en-US"/>
-        </w:rPr>
-        <w:t>După</w:t>
-      </w:r>
-      <w:proofErr w:type="spellEnd"/>
-      <w:r>
-        <w:rPr>
-          <w:rFonts w:ascii="Times New Roman" w:hAnsi="Times New Roman" w:cs="Times New Roman"/>
-          <w:lang w:val="en-US"/>
-        </w:rPr>
-        <w:t xml:space="preserve"> </w:t>
-      </w:r>
-      <w:proofErr w:type="spellStart"/>
-      <w:r>
-        <w:rPr>
-          <w:rFonts w:ascii="Times New Roman" w:hAnsi="Times New Roman" w:cs="Times New Roman"/>
-          <w:lang w:val="en-US"/>
-        </w:rPr>
-        <w:t>fierbere</w:t>
-      </w:r>
-      <w:proofErr w:type="spellEnd"/>
-      <w:r>
-        <w:rPr>
-          <w:rFonts w:ascii="Times New Roman" w:hAnsi="Times New Roman" w:cs="Times New Roman"/>
-          <w:lang w:val="en-US"/>
-        </w:rPr>
-        <w:t xml:space="preserve"> </w:t>
-      </w:r>
-      <w:proofErr w:type="spellStart"/>
-      <w:r>
-        <w:rPr>
-          <w:rFonts w:ascii="Times New Roman" w:hAnsi="Times New Roman" w:cs="Times New Roman"/>
-          <w:lang w:val="en-US"/>
-        </w:rPr>
-        <w:t>pastele</w:t>
-      </w:r>
-      <w:proofErr w:type="spellEnd"/>
-      <w:r>
-        <w:rPr>
-          <w:rFonts w:ascii="Times New Roman" w:hAnsi="Times New Roman" w:cs="Times New Roman"/>
-          <w:lang w:val="en-US"/>
-        </w:rPr>
-        <w:t xml:space="preserve"> se </w:t>
-      </w:r>
-      <w:proofErr w:type="spellStart"/>
-      <w:r>
-        <w:rPr>
-          <w:rFonts w:ascii="Times New Roman" w:hAnsi="Times New Roman" w:cs="Times New Roman"/>
-          <w:lang w:val="en-US"/>
-        </w:rPr>
-        <w:t>scurg</w:t>
-      </w:r>
-      <w:proofErr w:type="spellEnd"/>
-      <w:r>
-        <w:rPr>
-          <w:rFonts w:ascii="Times New Roman" w:hAnsi="Times New Roman" w:cs="Times New Roman"/>
-          <w:lang w:val="en-US"/>
-        </w:rPr>
-        <w:t xml:space="preserve"> </w:t>
-      </w:r>
-      <w:proofErr w:type="spellStart"/>
-      <w:r>
-        <w:rPr>
-          <w:rFonts w:ascii="Times New Roman" w:hAnsi="Times New Roman" w:cs="Times New Roman"/>
-          <w:lang w:val="en-US"/>
-        </w:rPr>
-        <w:t>și</w:t>
-      </w:r>
-      <w:proofErr w:type="spellEnd"/>
-      <w:r>
-        <w:rPr>
-          <w:rFonts w:ascii="Times New Roman" w:hAnsi="Times New Roman" w:cs="Times New Roman"/>
-          <w:lang w:val="en-US"/>
-        </w:rPr>
-        <w:t xml:space="preserve"> nu se </w:t>
-      </w:r>
-      <w:proofErr w:type="spellStart"/>
-      <w:r>
-        <w:rPr>
-          <w:rFonts w:ascii="Times New Roman" w:hAnsi="Times New Roman" w:cs="Times New Roman"/>
-          <w:lang w:val="en-US"/>
-        </w:rPr>
-        <w:t>clătesc</w:t>
-      </w:r>
-      <w:proofErr w:type="spellEnd"/>
-      <w:r>
-        <w:rPr>
-          <w:rFonts w:ascii="Times New Roman" w:hAnsi="Times New Roman" w:cs="Times New Roman"/>
-          <w:lang w:val="en-US"/>
-        </w:rPr>
-        <w:t xml:space="preserve"> </w:t>
-      </w:r>
-      <w:proofErr w:type="spellStart"/>
-      <w:r>
-        <w:rPr>
-          <w:rFonts w:ascii="Times New Roman" w:hAnsi="Times New Roman" w:cs="Times New Roman"/>
-          <w:lang w:val="en-US"/>
-        </w:rPr>
-        <w:t>deloc</w:t>
-      </w:r>
-      <w:proofErr w:type="spellEnd"/>
-      <w:r>
-        <w:rPr>
-          <w:rFonts w:ascii="Times New Roman" w:hAnsi="Times New Roman" w:cs="Times New Roman"/>
-          <w:lang w:val="en-US"/>
-        </w:rPr>
-        <w:t xml:space="preserve"> cu </w:t>
-      </w:r>
-      <w:proofErr w:type="spellStart"/>
-      <w:r>
-        <w:rPr>
-          <w:rFonts w:ascii="Times New Roman" w:hAnsi="Times New Roman" w:cs="Times New Roman"/>
-          <w:lang w:val="en-US"/>
-        </w:rPr>
-        <w:t>apă</w:t>
-      </w:r>
-      <w:proofErr w:type="spellEnd"/>
-      <w:r>
-        <w:rPr>
-          <w:rFonts w:ascii="Times New Roman" w:hAnsi="Times New Roman" w:cs="Times New Roman"/>
-          <w:lang w:val="en-US"/>
-        </w:rPr>
-        <w:t xml:space="preserve">. </w:t>
-      </w:r>
-      <w:proofErr w:type="spellStart"/>
-      <w:r>
-        <w:rPr>
-          <w:rFonts w:ascii="Times New Roman" w:hAnsi="Times New Roman" w:cs="Times New Roman"/>
-          <w:lang w:val="en-US"/>
-        </w:rPr>
-        <w:t>Ele</w:t>
-      </w:r>
-      <w:proofErr w:type="spellEnd"/>
-      <w:r>
-        <w:rPr>
-          <w:rFonts w:ascii="Times New Roman" w:hAnsi="Times New Roman" w:cs="Times New Roman"/>
-          <w:lang w:val="en-US"/>
-        </w:rPr>
-        <w:t xml:space="preserve"> </w:t>
-      </w:r>
-      <w:proofErr w:type="spellStart"/>
-      <w:r>
-        <w:rPr>
-          <w:rFonts w:ascii="Times New Roman" w:hAnsi="Times New Roman" w:cs="Times New Roman"/>
-          <w:lang w:val="en-US"/>
-        </w:rPr>
-        <w:t>vor</w:t>
-      </w:r>
-      <w:proofErr w:type="spellEnd"/>
-      <w:r>
-        <w:rPr>
-          <w:rFonts w:ascii="Times New Roman" w:hAnsi="Times New Roman" w:cs="Times New Roman"/>
-          <w:lang w:val="en-US"/>
-        </w:rPr>
-        <w:t xml:space="preserve"> </w:t>
-      </w:r>
-      <w:proofErr w:type="spellStart"/>
-      <w:r>
-        <w:rPr>
-          <w:rFonts w:ascii="Times New Roman" w:hAnsi="Times New Roman" w:cs="Times New Roman"/>
-          <w:lang w:val="en-US"/>
-        </w:rPr>
-        <w:t>ateriza</w:t>
-      </w:r>
-      <w:proofErr w:type="spellEnd"/>
-      <w:r>
-        <w:rPr>
-          <w:rFonts w:ascii="Times New Roman" w:hAnsi="Times New Roman" w:cs="Times New Roman"/>
-          <w:lang w:val="en-US"/>
-        </w:rPr>
-        <w:t xml:space="preserve"> direct </w:t>
-      </w:r>
-      <w:proofErr w:type="spellStart"/>
-      <w:r>
-        <w:rPr>
-          <w:rFonts w:ascii="Times New Roman" w:hAnsi="Times New Roman" w:cs="Times New Roman"/>
-          <w:lang w:val="en-US"/>
-        </w:rPr>
-        <w:t>în</w:t>
-      </w:r>
-      <w:proofErr w:type="spellEnd"/>
-      <w:r>
-        <w:rPr>
-          <w:rFonts w:ascii="Times New Roman" w:hAnsi="Times New Roman" w:cs="Times New Roman"/>
-          <w:lang w:val="en-US"/>
-        </w:rPr>
-        <w:t xml:space="preserve"> </w:t>
-      </w:r>
-      <w:proofErr w:type="spellStart"/>
-      <w:r>
-        <w:rPr>
-          <w:rFonts w:ascii="Times New Roman" w:hAnsi="Times New Roman" w:cs="Times New Roman"/>
-          <w:lang w:val="en-US"/>
-        </w:rPr>
-        <w:t>sos</w:t>
-      </w:r>
-      <w:proofErr w:type="spellEnd"/>
-      <w:r>
-        <w:rPr>
-          <w:rFonts w:ascii="Times New Roman" w:hAnsi="Times New Roman" w:cs="Times New Roman"/>
-          <w:lang w:val="en-US"/>
-        </w:rPr>
-        <w:t>.</w:t>
+          <w:b/>
+          <w:bCs/>
+          <w:lang w:val="en-US"/>
+        </w:rPr>
+        <w:t xml:space="preserve"> </w:t>
+      </w:r>
+      <w:proofErr w:type="spellStart"/>
+      <w:r>
+        <w:rPr>
+          <w:rFonts w:ascii="Times New Roman" w:hAnsi="Times New Roman" w:cs="Times New Roman"/>
+          <w:b/>
+          <w:bCs/>
+          <w:lang w:val="en-US"/>
+        </w:rPr>
+        <w:t>Preparare</w:t>
+      </w:r>
+      <w:proofErr w:type="spellEnd"/>
+      <w:r>
+        <w:rPr>
+          <w:rFonts w:ascii="Times New Roman" w:hAnsi="Times New Roman" w:cs="Times New Roman"/>
+          <w:b/>
+          <w:bCs/>
+          <w:lang w:val="en-US"/>
+        </w:rPr>
+        <w:t>:</w:t>
       </w:r>
     </w:p>
     <w:p>
@@ -1574,6 +582,1030 @@
           <w:lang w:val="en-US"/>
         </w:rPr>
       </w:pPr>
+      <w:r>
+        <w:rPr>
+          <w:rFonts w:ascii="Times New Roman" w:hAnsi="Times New Roman" w:cs="Times New Roman"/>
+          <w:lang w:val="en-US"/>
+        </w:rPr>
+        <w:t xml:space="preserve">Am pus o </w:t>
+      </w:r>
+      <w:proofErr w:type="spellStart"/>
+      <w:r>
+        <w:rPr>
+          <w:rFonts w:ascii="Times New Roman" w:hAnsi="Times New Roman" w:cs="Times New Roman"/>
+          <w:lang w:val="en-US"/>
+        </w:rPr>
+        <w:t>oală</w:t>
+      </w:r>
+      <w:proofErr w:type="spellEnd"/>
+      <w:r>
+        <w:rPr>
+          <w:rFonts w:ascii="Times New Roman" w:hAnsi="Times New Roman" w:cs="Times New Roman"/>
+          <w:lang w:val="en-US"/>
+        </w:rPr>
+        <w:t xml:space="preserve"> pe </w:t>
+      </w:r>
+      <w:proofErr w:type="spellStart"/>
+      <w:r>
+        <w:rPr>
+          <w:rFonts w:ascii="Times New Roman" w:hAnsi="Times New Roman" w:cs="Times New Roman"/>
+          <w:lang w:val="en-US"/>
+        </w:rPr>
+        <w:t>foc</w:t>
+      </w:r>
+      <w:proofErr w:type="spellEnd"/>
+      <w:r>
+        <w:rPr>
+          <w:rFonts w:ascii="Times New Roman" w:hAnsi="Times New Roman" w:cs="Times New Roman"/>
+          <w:lang w:val="en-US"/>
+        </w:rPr>
+        <w:t xml:space="preserve"> cu </w:t>
+      </w:r>
+      <w:proofErr w:type="spellStart"/>
+      <w:r>
+        <w:rPr>
+          <w:rFonts w:ascii="Times New Roman" w:hAnsi="Times New Roman" w:cs="Times New Roman"/>
+          <w:lang w:val="en-US"/>
+        </w:rPr>
+        <w:t>apă</w:t>
+      </w:r>
+      <w:proofErr w:type="spellEnd"/>
+      <w:r>
+        <w:rPr>
+          <w:rFonts w:ascii="Times New Roman" w:hAnsi="Times New Roman" w:cs="Times New Roman"/>
+          <w:lang w:val="en-US"/>
+        </w:rPr>
+        <w:t xml:space="preserve"> </w:t>
+      </w:r>
+      <w:proofErr w:type="spellStart"/>
+      <w:r>
+        <w:rPr>
+          <w:rFonts w:ascii="Times New Roman" w:hAnsi="Times New Roman" w:cs="Times New Roman"/>
+          <w:lang w:val="en-US"/>
+        </w:rPr>
+        <w:t>suficientă</w:t>
+      </w:r>
+      <w:proofErr w:type="spellEnd"/>
+      <w:r>
+        <w:rPr>
+          <w:rFonts w:ascii="Times New Roman" w:hAnsi="Times New Roman" w:cs="Times New Roman"/>
+          <w:lang w:val="en-US"/>
+        </w:rPr>
+        <w:t xml:space="preserve"> </w:t>
+      </w:r>
+      <w:proofErr w:type="spellStart"/>
+      <w:r>
+        <w:rPr>
+          <w:rFonts w:ascii="Times New Roman" w:hAnsi="Times New Roman" w:cs="Times New Roman"/>
+          <w:lang w:val="en-US"/>
+        </w:rPr>
+        <w:t>pentru</w:t>
+      </w:r>
+      <w:proofErr w:type="spellEnd"/>
+      <w:r>
+        <w:rPr>
+          <w:rFonts w:ascii="Times New Roman" w:hAnsi="Times New Roman" w:cs="Times New Roman"/>
+          <w:lang w:val="en-US"/>
+        </w:rPr>
+        <w:t xml:space="preserve"> a </w:t>
+      </w:r>
+      <w:proofErr w:type="spellStart"/>
+      <w:r>
+        <w:rPr>
+          <w:rFonts w:ascii="Times New Roman" w:hAnsi="Times New Roman" w:cs="Times New Roman"/>
+          <w:lang w:val="en-US"/>
+        </w:rPr>
+        <w:t>fierbe</w:t>
+      </w:r>
+      <w:proofErr w:type="spellEnd"/>
+      <w:r>
+        <w:rPr>
+          <w:rFonts w:ascii="Times New Roman" w:hAnsi="Times New Roman" w:cs="Times New Roman"/>
+          <w:lang w:val="en-US"/>
+        </w:rPr>
+        <w:t xml:space="preserve"> </w:t>
+      </w:r>
+      <w:proofErr w:type="spellStart"/>
+      <w:r>
+        <w:rPr>
+          <w:rFonts w:ascii="Times New Roman" w:hAnsi="Times New Roman" w:cs="Times New Roman"/>
+          <w:lang w:val="en-US"/>
+        </w:rPr>
+        <w:t>pastele</w:t>
+      </w:r>
+      <w:proofErr w:type="spellEnd"/>
+      <w:r>
+        <w:rPr>
+          <w:rFonts w:ascii="Times New Roman" w:hAnsi="Times New Roman" w:cs="Times New Roman"/>
+          <w:lang w:val="en-US"/>
+        </w:rPr>
+        <w:t xml:space="preserve">. Cu </w:t>
+      </w:r>
+      <w:proofErr w:type="spellStart"/>
+      <w:r>
+        <w:rPr>
+          <w:rFonts w:ascii="Times New Roman" w:hAnsi="Times New Roman" w:cs="Times New Roman"/>
+          <w:lang w:val="en-US"/>
+        </w:rPr>
+        <w:t>asta</w:t>
+      </w:r>
+      <w:proofErr w:type="spellEnd"/>
+      <w:r>
+        <w:rPr>
+          <w:rFonts w:ascii="Times New Roman" w:hAnsi="Times New Roman" w:cs="Times New Roman"/>
+          <w:lang w:val="en-US"/>
+        </w:rPr>
+        <w:t xml:space="preserve"> </w:t>
+      </w:r>
+      <w:proofErr w:type="spellStart"/>
+      <w:r>
+        <w:rPr>
+          <w:rFonts w:ascii="Times New Roman" w:hAnsi="Times New Roman" w:cs="Times New Roman"/>
+          <w:lang w:val="en-US"/>
+        </w:rPr>
+        <w:t>încep</w:t>
+      </w:r>
+      <w:proofErr w:type="spellEnd"/>
+      <w:r>
+        <w:rPr>
+          <w:rFonts w:ascii="Times New Roman" w:hAnsi="Times New Roman" w:cs="Times New Roman"/>
+          <w:lang w:val="en-US"/>
+        </w:rPr>
+        <w:t xml:space="preserve"> la </w:t>
+      </w:r>
+      <w:proofErr w:type="spellStart"/>
+      <w:r>
+        <w:rPr>
+          <w:rFonts w:ascii="Times New Roman" w:hAnsi="Times New Roman" w:cs="Times New Roman"/>
+          <w:lang w:val="en-US"/>
+        </w:rPr>
+        <w:t>sosurile</w:t>
+      </w:r>
+      <w:proofErr w:type="spellEnd"/>
+      <w:r>
+        <w:rPr>
+          <w:rFonts w:ascii="Times New Roman" w:hAnsi="Times New Roman" w:cs="Times New Roman"/>
+          <w:lang w:val="en-US"/>
+        </w:rPr>
+        <w:t xml:space="preserve"> simple </w:t>
+      </w:r>
+      <w:proofErr w:type="spellStart"/>
+      <w:r>
+        <w:rPr>
+          <w:rFonts w:ascii="Times New Roman" w:hAnsi="Times New Roman" w:cs="Times New Roman"/>
+          <w:lang w:val="en-US"/>
+        </w:rPr>
+        <w:t>și</w:t>
+      </w:r>
+      <w:proofErr w:type="spellEnd"/>
+      <w:r>
+        <w:rPr>
+          <w:rFonts w:ascii="Times New Roman" w:hAnsi="Times New Roman" w:cs="Times New Roman"/>
+          <w:lang w:val="en-US"/>
+        </w:rPr>
+        <w:t xml:space="preserve"> </w:t>
+      </w:r>
+      <w:proofErr w:type="spellStart"/>
+      <w:r>
+        <w:rPr>
+          <w:rFonts w:ascii="Times New Roman" w:hAnsi="Times New Roman" w:cs="Times New Roman"/>
+          <w:lang w:val="en-US"/>
+        </w:rPr>
+        <w:t>rapide</w:t>
+      </w:r>
+      <w:proofErr w:type="spellEnd"/>
+      <w:r>
+        <w:rPr>
+          <w:rFonts w:ascii="Times New Roman" w:hAnsi="Times New Roman" w:cs="Times New Roman"/>
+          <w:lang w:val="en-US"/>
+        </w:rPr>
+        <w:t xml:space="preserve">. </w:t>
+      </w:r>
+      <w:proofErr w:type="spellStart"/>
+      <w:r>
+        <w:rPr>
+          <w:rFonts w:ascii="Times New Roman" w:hAnsi="Times New Roman" w:cs="Times New Roman"/>
+          <w:lang w:val="en-US"/>
+        </w:rPr>
+        <w:t>Calculez</w:t>
+      </w:r>
+      <w:proofErr w:type="spellEnd"/>
+      <w:r>
+        <w:rPr>
+          <w:rFonts w:ascii="Times New Roman" w:hAnsi="Times New Roman" w:cs="Times New Roman"/>
+          <w:lang w:val="en-US"/>
+        </w:rPr>
+        <w:t xml:space="preserve"> </w:t>
+      </w:r>
+      <w:proofErr w:type="spellStart"/>
+      <w:r>
+        <w:rPr>
+          <w:rFonts w:ascii="Times New Roman" w:hAnsi="Times New Roman" w:cs="Times New Roman"/>
+          <w:lang w:val="en-US"/>
+        </w:rPr>
+        <w:t>că</w:t>
+      </w:r>
+      <w:proofErr w:type="spellEnd"/>
+      <w:r>
+        <w:rPr>
+          <w:rFonts w:ascii="Times New Roman" w:hAnsi="Times New Roman" w:cs="Times New Roman"/>
+          <w:lang w:val="en-US"/>
+        </w:rPr>
+        <w:t xml:space="preserve"> </w:t>
+      </w:r>
+      <w:proofErr w:type="spellStart"/>
+      <w:r>
+        <w:rPr>
+          <w:rFonts w:ascii="Times New Roman" w:hAnsi="Times New Roman" w:cs="Times New Roman"/>
+          <w:lang w:val="en-US"/>
+        </w:rPr>
+        <w:t>durează</w:t>
+      </w:r>
+      <w:proofErr w:type="spellEnd"/>
+      <w:r>
+        <w:rPr>
+          <w:rFonts w:ascii="Times New Roman" w:hAnsi="Times New Roman" w:cs="Times New Roman"/>
+          <w:lang w:val="en-US"/>
+        </w:rPr>
+        <w:t xml:space="preserve"> 8-9-10 minute </w:t>
+      </w:r>
+      <w:proofErr w:type="spellStart"/>
+      <w:r>
+        <w:rPr>
+          <w:rFonts w:ascii="Times New Roman" w:hAnsi="Times New Roman" w:cs="Times New Roman"/>
+          <w:lang w:val="en-US"/>
+        </w:rPr>
+        <w:t>până</w:t>
+      </w:r>
+      <w:proofErr w:type="spellEnd"/>
+      <w:r>
+        <w:rPr>
+          <w:rFonts w:ascii="Times New Roman" w:hAnsi="Times New Roman" w:cs="Times New Roman"/>
+          <w:lang w:val="en-US"/>
+        </w:rPr>
+        <w:t xml:space="preserve"> </w:t>
+      </w:r>
+      <w:proofErr w:type="spellStart"/>
+      <w:r>
+        <w:rPr>
+          <w:rFonts w:ascii="Times New Roman" w:hAnsi="Times New Roman" w:cs="Times New Roman"/>
+          <w:lang w:val="en-US"/>
+        </w:rPr>
+        <w:t>fierbe</w:t>
+      </w:r>
+      <w:proofErr w:type="spellEnd"/>
+      <w:r>
+        <w:rPr>
+          <w:rFonts w:ascii="Times New Roman" w:hAnsi="Times New Roman" w:cs="Times New Roman"/>
+          <w:lang w:val="en-US"/>
+        </w:rPr>
+        <w:t xml:space="preserve"> </w:t>
+      </w:r>
+      <w:proofErr w:type="spellStart"/>
+      <w:r>
+        <w:rPr>
+          <w:rFonts w:ascii="Times New Roman" w:hAnsi="Times New Roman" w:cs="Times New Roman"/>
+          <w:lang w:val="en-US"/>
+        </w:rPr>
+        <w:t>apa</w:t>
+      </w:r>
+      <w:proofErr w:type="spellEnd"/>
+      <w:r>
+        <w:rPr>
+          <w:rFonts w:ascii="Times New Roman" w:hAnsi="Times New Roman" w:cs="Times New Roman"/>
+          <w:lang w:val="en-US"/>
+        </w:rPr>
+        <w:t xml:space="preserve"> </w:t>
+      </w:r>
+      <w:proofErr w:type="spellStart"/>
+      <w:r>
+        <w:rPr>
+          <w:rFonts w:ascii="Times New Roman" w:hAnsi="Times New Roman" w:cs="Times New Roman"/>
+          <w:lang w:val="en-US"/>
+        </w:rPr>
+        <w:t>apoi</w:t>
+      </w:r>
+      <w:proofErr w:type="spellEnd"/>
+      <w:r>
+        <w:rPr>
+          <w:rFonts w:ascii="Times New Roman" w:hAnsi="Times New Roman" w:cs="Times New Roman"/>
+          <w:lang w:val="en-US"/>
+        </w:rPr>
+        <w:t xml:space="preserve"> </w:t>
+      </w:r>
+      <w:proofErr w:type="spellStart"/>
+      <w:r>
+        <w:rPr>
+          <w:rFonts w:ascii="Times New Roman" w:hAnsi="Times New Roman" w:cs="Times New Roman"/>
+          <w:lang w:val="en-US"/>
+        </w:rPr>
+        <w:t>încă</w:t>
+      </w:r>
+      <w:proofErr w:type="spellEnd"/>
+      <w:r>
+        <w:rPr>
+          <w:rFonts w:ascii="Times New Roman" w:hAnsi="Times New Roman" w:cs="Times New Roman"/>
+          <w:lang w:val="en-US"/>
+        </w:rPr>
+        <w:t xml:space="preserve"> </w:t>
+      </w:r>
+      <w:proofErr w:type="spellStart"/>
+      <w:r>
+        <w:rPr>
+          <w:rFonts w:ascii="Times New Roman" w:hAnsi="Times New Roman" w:cs="Times New Roman"/>
+          <w:lang w:val="en-US"/>
+        </w:rPr>
+        <w:t>vreo</w:t>
+      </w:r>
+      <w:proofErr w:type="spellEnd"/>
+      <w:r>
+        <w:rPr>
+          <w:rFonts w:ascii="Times New Roman" w:hAnsi="Times New Roman" w:cs="Times New Roman"/>
+          <w:lang w:val="en-US"/>
+        </w:rPr>
+        <w:t xml:space="preserve"> 8-10 </w:t>
+      </w:r>
+      <w:proofErr w:type="spellStart"/>
+      <w:r>
+        <w:rPr>
+          <w:rFonts w:ascii="Times New Roman" w:hAnsi="Times New Roman" w:cs="Times New Roman"/>
+          <w:lang w:val="en-US"/>
+        </w:rPr>
+        <w:t>până</w:t>
+      </w:r>
+      <w:proofErr w:type="spellEnd"/>
+      <w:r>
+        <w:rPr>
+          <w:rFonts w:ascii="Times New Roman" w:hAnsi="Times New Roman" w:cs="Times New Roman"/>
+          <w:lang w:val="en-US"/>
+        </w:rPr>
+        <w:t xml:space="preserve"> </w:t>
+      </w:r>
+      <w:proofErr w:type="spellStart"/>
+      <w:r>
+        <w:rPr>
+          <w:rFonts w:ascii="Times New Roman" w:hAnsi="Times New Roman" w:cs="Times New Roman"/>
+          <w:lang w:val="en-US"/>
+        </w:rPr>
+        <w:t>fierb</w:t>
+      </w:r>
+      <w:proofErr w:type="spellEnd"/>
+      <w:r>
+        <w:rPr>
+          <w:rFonts w:ascii="Times New Roman" w:hAnsi="Times New Roman" w:cs="Times New Roman"/>
+          <w:lang w:val="en-US"/>
+        </w:rPr>
+        <w:t xml:space="preserve"> </w:t>
+      </w:r>
+      <w:proofErr w:type="spellStart"/>
+      <w:r>
+        <w:rPr>
+          <w:rFonts w:ascii="Times New Roman" w:hAnsi="Times New Roman" w:cs="Times New Roman"/>
+          <w:lang w:val="en-US"/>
+        </w:rPr>
+        <w:t>pastele</w:t>
+      </w:r>
+      <w:proofErr w:type="spellEnd"/>
+      <w:r>
+        <w:rPr>
+          <w:rFonts w:ascii="Times New Roman" w:hAnsi="Times New Roman" w:cs="Times New Roman"/>
+          <w:lang w:val="en-US"/>
+        </w:rPr>
+        <w:t xml:space="preserve"> (respect </w:t>
+      </w:r>
+      <w:proofErr w:type="spellStart"/>
+      <w:r>
+        <w:rPr>
+          <w:rFonts w:ascii="Times New Roman" w:hAnsi="Times New Roman" w:cs="Times New Roman"/>
+          <w:lang w:val="en-US"/>
+        </w:rPr>
+        <w:t>aici</w:t>
+      </w:r>
+      <w:proofErr w:type="spellEnd"/>
+      <w:r>
+        <w:rPr>
+          <w:rFonts w:ascii="Times New Roman" w:hAnsi="Times New Roman" w:cs="Times New Roman"/>
+          <w:lang w:val="en-US"/>
+        </w:rPr>
+        <w:t xml:space="preserve"> </w:t>
+      </w:r>
+      <w:proofErr w:type="spellStart"/>
+      <w:r>
+        <w:rPr>
+          <w:rFonts w:ascii="Times New Roman" w:hAnsi="Times New Roman" w:cs="Times New Roman"/>
+          <w:lang w:val="en-US"/>
+        </w:rPr>
+        <w:t>indicațiile</w:t>
+      </w:r>
+      <w:proofErr w:type="spellEnd"/>
+      <w:r>
+        <w:rPr>
+          <w:rFonts w:ascii="Times New Roman" w:hAnsi="Times New Roman" w:cs="Times New Roman"/>
+          <w:lang w:val="en-US"/>
+        </w:rPr>
+        <w:t xml:space="preserve"> de pe </w:t>
+      </w:r>
+      <w:proofErr w:type="spellStart"/>
+      <w:r>
+        <w:rPr>
+          <w:rFonts w:ascii="Times New Roman" w:hAnsi="Times New Roman" w:cs="Times New Roman"/>
+          <w:lang w:val="en-US"/>
+        </w:rPr>
+        <w:t>ambalaj</w:t>
+      </w:r>
+      <w:proofErr w:type="spellEnd"/>
+      <w:r>
+        <w:rPr>
+          <w:rFonts w:ascii="Times New Roman" w:hAnsi="Times New Roman" w:cs="Times New Roman"/>
+          <w:lang w:val="en-US"/>
+        </w:rPr>
+        <w:t xml:space="preserve">). n </w:t>
+      </w:r>
+      <w:proofErr w:type="spellStart"/>
+      <w:r>
+        <w:rPr>
+          <w:rFonts w:ascii="Times New Roman" w:hAnsi="Times New Roman" w:cs="Times New Roman"/>
+          <w:lang w:val="en-US"/>
+        </w:rPr>
+        <w:t>acest</w:t>
+      </w:r>
+      <w:proofErr w:type="spellEnd"/>
+      <w:r>
+        <w:rPr>
+          <w:rFonts w:ascii="Times New Roman" w:hAnsi="Times New Roman" w:cs="Times New Roman"/>
+          <w:lang w:val="en-US"/>
+        </w:rPr>
+        <w:t xml:space="preserve"> </w:t>
+      </w:r>
+      <w:proofErr w:type="spellStart"/>
+      <w:r>
+        <w:rPr>
+          <w:rFonts w:ascii="Times New Roman" w:hAnsi="Times New Roman" w:cs="Times New Roman"/>
+          <w:lang w:val="en-US"/>
+        </w:rPr>
+        <w:t>răstimp</w:t>
+      </w:r>
+      <w:proofErr w:type="spellEnd"/>
+      <w:r>
+        <w:rPr>
+          <w:rFonts w:ascii="Times New Roman" w:hAnsi="Times New Roman" w:cs="Times New Roman"/>
+          <w:lang w:val="en-US"/>
+        </w:rPr>
+        <w:t xml:space="preserve"> cu </w:t>
+      </w:r>
+      <w:proofErr w:type="spellStart"/>
+      <w:r>
+        <w:rPr>
+          <w:rFonts w:ascii="Times New Roman" w:hAnsi="Times New Roman" w:cs="Times New Roman"/>
+          <w:lang w:val="en-US"/>
+        </w:rPr>
+        <w:t>siguranță</w:t>
+      </w:r>
+      <w:proofErr w:type="spellEnd"/>
+      <w:r>
+        <w:rPr>
+          <w:rFonts w:ascii="Times New Roman" w:hAnsi="Times New Roman" w:cs="Times New Roman"/>
+          <w:lang w:val="en-US"/>
+        </w:rPr>
+        <w:t xml:space="preserve"> </w:t>
+      </w:r>
+      <w:proofErr w:type="spellStart"/>
+      <w:r>
+        <w:rPr>
+          <w:rFonts w:ascii="Times New Roman" w:hAnsi="Times New Roman" w:cs="Times New Roman"/>
+          <w:lang w:val="en-US"/>
+        </w:rPr>
+        <w:t>termin</w:t>
+      </w:r>
+      <w:proofErr w:type="spellEnd"/>
+      <w:r>
+        <w:rPr>
+          <w:rFonts w:ascii="Times New Roman" w:hAnsi="Times New Roman" w:cs="Times New Roman"/>
+          <w:lang w:val="en-US"/>
+        </w:rPr>
+        <w:t xml:space="preserve"> </w:t>
+      </w:r>
+      <w:proofErr w:type="spellStart"/>
+      <w:r>
+        <w:rPr>
+          <w:rFonts w:ascii="Times New Roman" w:hAnsi="Times New Roman" w:cs="Times New Roman"/>
+          <w:lang w:val="en-US"/>
+        </w:rPr>
+        <w:t>și</w:t>
+      </w:r>
+      <w:proofErr w:type="spellEnd"/>
+      <w:r>
+        <w:rPr>
+          <w:rFonts w:ascii="Times New Roman" w:hAnsi="Times New Roman" w:cs="Times New Roman"/>
+          <w:lang w:val="en-US"/>
+        </w:rPr>
+        <w:t xml:space="preserve"> </w:t>
+      </w:r>
+      <w:proofErr w:type="spellStart"/>
+      <w:r>
+        <w:rPr>
+          <w:rFonts w:ascii="Times New Roman" w:hAnsi="Times New Roman" w:cs="Times New Roman"/>
+          <w:lang w:val="en-US"/>
+        </w:rPr>
+        <w:t>sosul</w:t>
+      </w:r>
+      <w:proofErr w:type="spellEnd"/>
+      <w:r>
+        <w:rPr>
+          <w:rFonts w:ascii="Times New Roman" w:hAnsi="Times New Roman" w:cs="Times New Roman"/>
+          <w:lang w:val="en-US"/>
+        </w:rPr>
+        <w:t xml:space="preserve">. </w:t>
+      </w:r>
+      <w:proofErr w:type="spellStart"/>
+      <w:r>
+        <w:rPr>
+          <w:rFonts w:ascii="Times New Roman" w:hAnsi="Times New Roman" w:cs="Times New Roman"/>
+          <w:lang w:val="en-US"/>
+        </w:rPr>
+        <w:t>Când</w:t>
+      </w:r>
+      <w:proofErr w:type="spellEnd"/>
+      <w:r>
+        <w:rPr>
+          <w:rFonts w:ascii="Times New Roman" w:hAnsi="Times New Roman" w:cs="Times New Roman"/>
+          <w:lang w:val="en-US"/>
+        </w:rPr>
+        <w:t xml:space="preserve"> </w:t>
+      </w:r>
+      <w:proofErr w:type="spellStart"/>
+      <w:r>
+        <w:rPr>
+          <w:rFonts w:ascii="Times New Roman" w:hAnsi="Times New Roman" w:cs="Times New Roman"/>
+          <w:lang w:val="en-US"/>
+        </w:rPr>
+        <w:t>fierbe</w:t>
+      </w:r>
+      <w:proofErr w:type="spellEnd"/>
+      <w:r>
+        <w:rPr>
+          <w:rFonts w:ascii="Times New Roman" w:hAnsi="Times New Roman" w:cs="Times New Roman"/>
+          <w:lang w:val="en-US"/>
+        </w:rPr>
+        <w:t xml:space="preserve"> </w:t>
+      </w:r>
+      <w:proofErr w:type="spellStart"/>
+      <w:r>
+        <w:rPr>
+          <w:rFonts w:ascii="Times New Roman" w:hAnsi="Times New Roman" w:cs="Times New Roman"/>
+          <w:lang w:val="en-US"/>
+        </w:rPr>
+        <w:t>apa</w:t>
+      </w:r>
+      <w:proofErr w:type="spellEnd"/>
+      <w:r>
+        <w:rPr>
+          <w:rFonts w:ascii="Times New Roman" w:hAnsi="Times New Roman" w:cs="Times New Roman"/>
+          <w:lang w:val="en-US"/>
+        </w:rPr>
+        <w:t xml:space="preserve"> </w:t>
+      </w:r>
+      <w:proofErr w:type="spellStart"/>
+      <w:r>
+        <w:rPr>
+          <w:rFonts w:ascii="Times New Roman" w:hAnsi="Times New Roman" w:cs="Times New Roman"/>
+          <w:lang w:val="en-US"/>
+        </w:rPr>
+        <w:t>adaug</w:t>
+      </w:r>
+      <w:proofErr w:type="spellEnd"/>
+      <w:r>
+        <w:rPr>
+          <w:rFonts w:ascii="Times New Roman" w:hAnsi="Times New Roman" w:cs="Times New Roman"/>
+          <w:lang w:val="en-US"/>
+        </w:rPr>
+        <w:t xml:space="preserve"> </w:t>
+      </w:r>
+      <w:proofErr w:type="spellStart"/>
+      <w:r>
+        <w:rPr>
+          <w:rFonts w:ascii="Times New Roman" w:hAnsi="Times New Roman" w:cs="Times New Roman"/>
+          <w:lang w:val="en-US"/>
+        </w:rPr>
+        <w:t>și</w:t>
+      </w:r>
+      <w:proofErr w:type="spellEnd"/>
+      <w:r>
+        <w:rPr>
+          <w:rFonts w:ascii="Times New Roman" w:hAnsi="Times New Roman" w:cs="Times New Roman"/>
+          <w:lang w:val="en-US"/>
+        </w:rPr>
+        <w:t xml:space="preserve"> o </w:t>
+      </w:r>
+      <w:proofErr w:type="spellStart"/>
+      <w:r>
+        <w:rPr>
+          <w:rFonts w:ascii="Times New Roman" w:hAnsi="Times New Roman" w:cs="Times New Roman"/>
+          <w:lang w:val="en-US"/>
+        </w:rPr>
+        <w:t>linguriță</w:t>
+      </w:r>
+      <w:proofErr w:type="spellEnd"/>
+      <w:r>
+        <w:rPr>
+          <w:rFonts w:ascii="Times New Roman" w:hAnsi="Times New Roman" w:cs="Times New Roman"/>
+          <w:lang w:val="en-US"/>
+        </w:rPr>
+        <w:t xml:space="preserve"> de </w:t>
+      </w:r>
+      <w:proofErr w:type="spellStart"/>
+      <w:r>
+        <w:rPr>
+          <w:rFonts w:ascii="Times New Roman" w:hAnsi="Times New Roman" w:cs="Times New Roman"/>
+          <w:lang w:val="en-US"/>
+        </w:rPr>
+        <w:t>sare</w:t>
+      </w:r>
+      <w:proofErr w:type="spellEnd"/>
+      <w:r>
+        <w:rPr>
+          <w:rFonts w:ascii="Times New Roman" w:hAnsi="Times New Roman" w:cs="Times New Roman"/>
+          <w:lang w:val="en-US"/>
+        </w:rPr>
+        <w:t xml:space="preserve"> </w:t>
+      </w:r>
+      <w:proofErr w:type="spellStart"/>
+      <w:r>
+        <w:rPr>
+          <w:rFonts w:ascii="Times New Roman" w:hAnsi="Times New Roman" w:cs="Times New Roman"/>
+          <w:lang w:val="en-US"/>
+        </w:rPr>
+        <w:t>pentru</w:t>
+      </w:r>
+      <w:proofErr w:type="spellEnd"/>
+      <w:r>
+        <w:rPr>
+          <w:rFonts w:ascii="Times New Roman" w:hAnsi="Times New Roman" w:cs="Times New Roman"/>
+          <w:lang w:val="en-US"/>
+        </w:rPr>
+        <w:t xml:space="preserve"> </w:t>
+      </w:r>
+      <w:proofErr w:type="spellStart"/>
+      <w:r>
+        <w:rPr>
+          <w:rFonts w:ascii="Times New Roman" w:hAnsi="Times New Roman" w:cs="Times New Roman"/>
+          <w:lang w:val="en-US"/>
+        </w:rPr>
+        <w:t>fiecare</w:t>
+      </w:r>
+      <w:proofErr w:type="spellEnd"/>
+      <w:r>
+        <w:rPr>
+          <w:rFonts w:ascii="Times New Roman" w:hAnsi="Times New Roman" w:cs="Times New Roman"/>
+          <w:lang w:val="en-US"/>
+        </w:rPr>
+        <w:t xml:space="preserve"> </w:t>
+      </w:r>
+      <w:proofErr w:type="spellStart"/>
+      <w:r>
+        <w:rPr>
+          <w:rFonts w:ascii="Times New Roman" w:hAnsi="Times New Roman" w:cs="Times New Roman"/>
+          <w:lang w:val="en-US"/>
+        </w:rPr>
+        <w:t>litru</w:t>
+      </w:r>
+      <w:proofErr w:type="spellEnd"/>
+      <w:r>
+        <w:rPr>
+          <w:rFonts w:ascii="Times New Roman" w:hAnsi="Times New Roman" w:cs="Times New Roman"/>
+          <w:lang w:val="en-US"/>
+        </w:rPr>
+        <w:t xml:space="preserve">. Nu </w:t>
+      </w:r>
+      <w:proofErr w:type="spellStart"/>
+      <w:r>
+        <w:rPr>
+          <w:rFonts w:ascii="Times New Roman" w:hAnsi="Times New Roman" w:cs="Times New Roman"/>
+          <w:lang w:val="en-US"/>
+        </w:rPr>
+        <w:t>este</w:t>
+      </w:r>
+      <w:proofErr w:type="spellEnd"/>
+      <w:r>
+        <w:rPr>
+          <w:rFonts w:ascii="Times New Roman" w:hAnsi="Times New Roman" w:cs="Times New Roman"/>
+          <w:lang w:val="en-US"/>
+        </w:rPr>
+        <w:t xml:space="preserve"> </w:t>
+      </w:r>
+      <w:proofErr w:type="spellStart"/>
+      <w:r>
+        <w:rPr>
+          <w:rFonts w:ascii="Times New Roman" w:hAnsi="Times New Roman" w:cs="Times New Roman"/>
+          <w:lang w:val="en-US"/>
+        </w:rPr>
+        <w:t>nevoie</w:t>
+      </w:r>
+      <w:proofErr w:type="spellEnd"/>
+      <w:r>
+        <w:rPr>
+          <w:rFonts w:ascii="Times New Roman" w:hAnsi="Times New Roman" w:cs="Times New Roman"/>
+          <w:lang w:val="en-US"/>
+        </w:rPr>
+        <w:t xml:space="preserve"> de </w:t>
+      </w:r>
+      <w:proofErr w:type="spellStart"/>
+      <w:r>
+        <w:rPr>
+          <w:rFonts w:ascii="Times New Roman" w:hAnsi="Times New Roman" w:cs="Times New Roman"/>
+          <w:lang w:val="en-US"/>
+        </w:rPr>
+        <w:t>ulei</w:t>
+      </w:r>
+      <w:proofErr w:type="spellEnd"/>
+      <w:r>
+        <w:rPr>
+          <w:rFonts w:ascii="Times New Roman" w:hAnsi="Times New Roman" w:cs="Times New Roman"/>
+          <w:lang w:val="en-US"/>
+        </w:rPr>
+        <w:t xml:space="preserve"> </w:t>
+      </w:r>
+      <w:proofErr w:type="spellStart"/>
+      <w:r>
+        <w:rPr>
+          <w:rFonts w:ascii="Times New Roman" w:hAnsi="Times New Roman" w:cs="Times New Roman"/>
+          <w:lang w:val="en-US"/>
+        </w:rPr>
+        <w:t>pentru</w:t>
+      </w:r>
+      <w:proofErr w:type="spellEnd"/>
+      <w:r>
+        <w:rPr>
+          <w:rFonts w:ascii="Times New Roman" w:hAnsi="Times New Roman" w:cs="Times New Roman"/>
+          <w:lang w:val="en-US"/>
+        </w:rPr>
+        <w:t xml:space="preserve"> </w:t>
+      </w:r>
+      <w:proofErr w:type="spellStart"/>
+      <w:r>
+        <w:rPr>
+          <w:rFonts w:ascii="Times New Roman" w:hAnsi="Times New Roman" w:cs="Times New Roman"/>
+          <w:lang w:val="en-US"/>
+        </w:rPr>
+        <w:t>că</w:t>
+      </w:r>
+      <w:proofErr w:type="spellEnd"/>
+      <w:r>
+        <w:rPr>
+          <w:rFonts w:ascii="Times New Roman" w:hAnsi="Times New Roman" w:cs="Times New Roman"/>
+          <w:lang w:val="en-US"/>
+        </w:rPr>
+        <w:t xml:space="preserve"> </w:t>
+      </w:r>
+      <w:proofErr w:type="spellStart"/>
+      <w:r>
+        <w:rPr>
+          <w:rFonts w:ascii="Times New Roman" w:hAnsi="Times New Roman" w:cs="Times New Roman"/>
+          <w:lang w:val="en-US"/>
+        </w:rPr>
+        <w:t>pastele</w:t>
+      </w:r>
+      <w:proofErr w:type="spellEnd"/>
+      <w:r>
+        <w:rPr>
+          <w:rFonts w:ascii="Times New Roman" w:hAnsi="Times New Roman" w:cs="Times New Roman"/>
+          <w:lang w:val="en-US"/>
+        </w:rPr>
+        <w:t xml:space="preserve"> sunt de </w:t>
+      </w:r>
+      <w:proofErr w:type="spellStart"/>
+      <w:r>
+        <w:rPr>
+          <w:rFonts w:ascii="Times New Roman" w:hAnsi="Times New Roman" w:cs="Times New Roman"/>
+          <w:lang w:val="en-US"/>
+        </w:rPr>
+        <w:t>calitate</w:t>
+      </w:r>
+      <w:proofErr w:type="spellEnd"/>
+      <w:r>
+        <w:rPr>
+          <w:rFonts w:ascii="Times New Roman" w:hAnsi="Times New Roman" w:cs="Times New Roman"/>
+          <w:lang w:val="en-US"/>
+        </w:rPr>
+        <w:t xml:space="preserve">. </w:t>
+      </w:r>
+      <w:proofErr w:type="spellStart"/>
+      <w:r>
+        <w:rPr>
+          <w:rFonts w:ascii="Times New Roman" w:hAnsi="Times New Roman" w:cs="Times New Roman"/>
+          <w:lang w:val="en-US"/>
+        </w:rPr>
+        <w:t>După</w:t>
+      </w:r>
+      <w:proofErr w:type="spellEnd"/>
+      <w:r>
+        <w:rPr>
+          <w:rFonts w:ascii="Times New Roman" w:hAnsi="Times New Roman" w:cs="Times New Roman"/>
+          <w:lang w:val="en-US"/>
+        </w:rPr>
+        <w:t xml:space="preserve"> </w:t>
+      </w:r>
+      <w:proofErr w:type="spellStart"/>
+      <w:r>
+        <w:rPr>
+          <w:rFonts w:ascii="Times New Roman" w:hAnsi="Times New Roman" w:cs="Times New Roman"/>
+          <w:lang w:val="en-US"/>
+        </w:rPr>
+        <w:t>fierbere</w:t>
+      </w:r>
+      <w:proofErr w:type="spellEnd"/>
+      <w:r>
+        <w:rPr>
+          <w:rFonts w:ascii="Times New Roman" w:hAnsi="Times New Roman" w:cs="Times New Roman"/>
+          <w:lang w:val="en-US"/>
+        </w:rPr>
+        <w:t xml:space="preserve"> </w:t>
+      </w:r>
+      <w:proofErr w:type="spellStart"/>
+      <w:r>
+        <w:rPr>
+          <w:rFonts w:ascii="Times New Roman" w:hAnsi="Times New Roman" w:cs="Times New Roman"/>
+          <w:lang w:val="en-US"/>
+        </w:rPr>
+        <w:t>pastele</w:t>
+      </w:r>
+      <w:proofErr w:type="spellEnd"/>
+      <w:r>
+        <w:rPr>
+          <w:rFonts w:ascii="Times New Roman" w:hAnsi="Times New Roman" w:cs="Times New Roman"/>
+          <w:lang w:val="en-US"/>
+        </w:rPr>
+        <w:t xml:space="preserve"> se </w:t>
+      </w:r>
+      <w:proofErr w:type="spellStart"/>
+      <w:r>
+        <w:rPr>
+          <w:rFonts w:ascii="Times New Roman" w:hAnsi="Times New Roman" w:cs="Times New Roman"/>
+          <w:lang w:val="en-US"/>
+        </w:rPr>
+        <w:t>scurg</w:t>
+      </w:r>
+      <w:proofErr w:type="spellEnd"/>
+      <w:r>
+        <w:rPr>
+          <w:rFonts w:ascii="Times New Roman" w:hAnsi="Times New Roman" w:cs="Times New Roman"/>
+          <w:lang w:val="en-US"/>
+        </w:rPr>
+        <w:t xml:space="preserve"> </w:t>
+      </w:r>
+      <w:proofErr w:type="spellStart"/>
+      <w:r>
+        <w:rPr>
+          <w:rFonts w:ascii="Times New Roman" w:hAnsi="Times New Roman" w:cs="Times New Roman"/>
+          <w:lang w:val="en-US"/>
+        </w:rPr>
+        <w:t>și</w:t>
+      </w:r>
+      <w:proofErr w:type="spellEnd"/>
+      <w:r>
+        <w:rPr>
+          <w:rFonts w:ascii="Times New Roman" w:hAnsi="Times New Roman" w:cs="Times New Roman"/>
+          <w:lang w:val="en-US"/>
+        </w:rPr>
+        <w:t xml:space="preserve"> nu se </w:t>
+      </w:r>
+      <w:proofErr w:type="spellStart"/>
+      <w:r>
+        <w:rPr>
+          <w:rFonts w:ascii="Times New Roman" w:hAnsi="Times New Roman" w:cs="Times New Roman"/>
+          <w:lang w:val="en-US"/>
+        </w:rPr>
+        <w:t>clătesc</w:t>
+      </w:r>
+      <w:proofErr w:type="spellEnd"/>
+      <w:r>
+        <w:rPr>
+          <w:rFonts w:ascii="Times New Roman" w:hAnsi="Times New Roman" w:cs="Times New Roman"/>
+          <w:lang w:val="en-US"/>
+        </w:rPr>
+        <w:t xml:space="preserve"> </w:t>
+      </w:r>
+      <w:proofErr w:type="spellStart"/>
+      <w:r>
+        <w:rPr>
+          <w:rFonts w:ascii="Times New Roman" w:hAnsi="Times New Roman" w:cs="Times New Roman"/>
+          <w:lang w:val="en-US"/>
+        </w:rPr>
+        <w:t>deloc</w:t>
+      </w:r>
+      <w:proofErr w:type="spellEnd"/>
+      <w:r>
+        <w:rPr>
+          <w:rFonts w:ascii="Times New Roman" w:hAnsi="Times New Roman" w:cs="Times New Roman"/>
+          <w:lang w:val="en-US"/>
+        </w:rPr>
+        <w:t xml:space="preserve"> cu </w:t>
+      </w:r>
+      <w:proofErr w:type="spellStart"/>
+      <w:r>
+        <w:rPr>
+          <w:rFonts w:ascii="Times New Roman" w:hAnsi="Times New Roman" w:cs="Times New Roman"/>
+          <w:lang w:val="en-US"/>
+        </w:rPr>
+        <w:t>apă</w:t>
+      </w:r>
+      <w:proofErr w:type="spellEnd"/>
+      <w:r>
+        <w:rPr>
+          <w:rFonts w:ascii="Times New Roman" w:hAnsi="Times New Roman" w:cs="Times New Roman"/>
+          <w:lang w:val="en-US"/>
+        </w:rPr>
+        <w:t xml:space="preserve">. </w:t>
+      </w:r>
+      <w:proofErr w:type="spellStart"/>
+      <w:r>
+        <w:rPr>
+          <w:rFonts w:ascii="Times New Roman" w:hAnsi="Times New Roman" w:cs="Times New Roman"/>
+          <w:lang w:val="en-US"/>
+        </w:rPr>
+        <w:t>Ele</w:t>
+      </w:r>
+      <w:proofErr w:type="spellEnd"/>
+      <w:r>
+        <w:rPr>
+          <w:rFonts w:ascii="Times New Roman" w:hAnsi="Times New Roman" w:cs="Times New Roman"/>
+          <w:lang w:val="en-US"/>
+        </w:rPr>
+        <w:t xml:space="preserve"> </w:t>
+      </w:r>
+      <w:proofErr w:type="spellStart"/>
+      <w:r>
+        <w:rPr>
+          <w:rFonts w:ascii="Times New Roman" w:hAnsi="Times New Roman" w:cs="Times New Roman"/>
+          <w:lang w:val="en-US"/>
+        </w:rPr>
+        <w:t>vor</w:t>
+      </w:r>
+      <w:proofErr w:type="spellEnd"/>
+      <w:r>
+        <w:rPr>
+          <w:rFonts w:ascii="Times New Roman" w:hAnsi="Times New Roman" w:cs="Times New Roman"/>
+          <w:lang w:val="en-US"/>
+        </w:rPr>
+        <w:t xml:space="preserve"> </w:t>
+      </w:r>
+      <w:proofErr w:type="spellStart"/>
+      <w:r>
+        <w:rPr>
+          <w:rFonts w:ascii="Times New Roman" w:hAnsi="Times New Roman" w:cs="Times New Roman"/>
+          <w:lang w:val="en-US"/>
+        </w:rPr>
+        <w:t>ateriza</w:t>
+      </w:r>
+      <w:proofErr w:type="spellEnd"/>
+      <w:r>
+        <w:rPr>
+          <w:rFonts w:ascii="Times New Roman" w:hAnsi="Times New Roman" w:cs="Times New Roman"/>
+          <w:lang w:val="en-US"/>
+        </w:rPr>
+        <w:t xml:space="preserve"> direct </w:t>
+      </w:r>
+      <w:proofErr w:type="spellStart"/>
+      <w:r>
+        <w:rPr>
+          <w:rFonts w:ascii="Times New Roman" w:hAnsi="Times New Roman" w:cs="Times New Roman"/>
+          <w:lang w:val="en-US"/>
+        </w:rPr>
+        <w:t>în</w:t>
+      </w:r>
+      <w:proofErr w:type="spellEnd"/>
+      <w:r>
+        <w:rPr>
+          <w:rFonts w:ascii="Times New Roman" w:hAnsi="Times New Roman" w:cs="Times New Roman"/>
+          <w:lang w:val="en-US"/>
+        </w:rPr>
+        <w:t xml:space="preserve"> </w:t>
+      </w:r>
+      <w:proofErr w:type="spellStart"/>
+      <w:r>
+        <w:rPr>
+          <w:rFonts w:ascii="Times New Roman" w:hAnsi="Times New Roman" w:cs="Times New Roman"/>
+          <w:lang w:val="en-US"/>
+        </w:rPr>
+        <w:t>sos</w:t>
+      </w:r>
+      <w:proofErr w:type="spellEnd"/>
+      <w:r>
+        <w:rPr>
+          <w:rFonts w:ascii="Times New Roman" w:hAnsi="Times New Roman" w:cs="Times New Roman"/>
+          <w:lang w:val="en-US"/>
+        </w:rPr>
+        <w:t>.</w:t>
+      </w:r>
+    </w:p>
+    <w:p>
+      <w:pPr>
+        <w:jc w:val="both"/>
+        <w:rPr>
+          <w:rFonts w:ascii="Times New Roman" w:hAnsi="Times New Roman" w:cs="Times New Roman"/>
+          <w:lang w:val="en-US"/>
+        </w:rPr>
+      </w:pPr>
       <w:proofErr w:type="spellStart"/>
       <w:r>
         <w:rPr>
@@ -2364,6 +2396,7 @@
           <w:rFonts w:ascii="Times New Roman" w:hAnsi="Times New Roman" w:cs="Times New Roman"/>
           <w:lang w:val="en-US"/>
         </w:rPr>
+        <w:lastRenderedPageBreak/>
         <w:t>și</w:t>
       </w:r>
       <w:proofErr w:type="spellEnd"/>
@@ -2620,7 +2653,6 @@
           <w:rFonts w:ascii="Times New Roman" w:hAnsi="Times New Roman" w:cs="Times New Roman"/>
           <w:lang w:val="en-US"/>
         </w:rPr>
-        <w:lastRenderedPageBreak/>
         <w:t>că</w:t>
       </w:r>
       <w:proofErr w:type="spellEnd"/>
@@ -3866,6 +3898,7 @@
     <w:lsdException w:name="HTML Sample" w:semiHidden="1" w:unhideWhenUsed="1"/>
     <w:lsdException w:name="HTML Typewriter" w:semiHidden="1" w:unhideWhenUsed="1"/>
     <w:lsdException w:name="HTML Variable" w:semiHidden="1" w:unhideWhenUsed="1"/>
+    <w:lsdException w:name="Normal Table" w:semiHidden="1" w:unhideWhenUsed="1"/>
     <w:lsdException w:name="annotation subject" w:semiHidden="1" w:unhideWhenUsed="1"/>
     <w:lsdException w:name="No List" w:semiHidden="1" w:unhideWhenUsed="1"/>
     <w:lsdException w:name="Outline List 1" w:semiHidden="1" w:unhideWhenUsed="1"/>
@@ -3912,8 +3945,10 @@
     <w:lsdException w:name="Table Subtle 2" w:semiHidden="1" w:unhideWhenUsed="1"/>
     <w:lsdException w:name="Table Web 1" w:semiHidden="1" w:unhideWhenUsed="1"/>
     <w:lsdException w:name="Table Web 2" w:semiHidden="1" w:unhideWhenUsed="1"/>
+    <w:lsdException w:name="Table Web 3" w:semiHidden="1" w:unhideWhenUsed="1"/>
     <w:lsdException w:name="Balloon Text" w:semiHidden="1" w:unhideWhenUsed="1"/>
     <w:lsdException w:name="Table Grid" w:uiPriority="39"/>
+    <w:lsdException w:name="Table Theme" w:semiHidden="1" w:unhideWhenUsed="1"/>
     <w:lsdException w:name="Placeholder Text" w:semiHidden="1"/>
     <w:lsdException w:name="No Spacing" w:uiPriority="1" w:qFormat="1"/>
     <w:lsdException w:name="Light Shading" w:uiPriority="60"/>
@@ -4165,6 +4200,18 @@
     <w:uiPriority w:val="99"/>
     <w:semiHidden/>
     <w:unhideWhenUsed/>
+  </w:style>
+  <w:style w:type="character" w:styleId="Hyperlink">
+    <w:name w:val="Hyperlink"/>
+    <w:basedOn w:val="DefaultParagraphFont"/>
+    <w:uiPriority w:val="99"/>
+    <w:semiHidden/>
+    <w:unhideWhenUsed/>
+    <w:rsid w:val="008E6178"/>
+    <w:rPr>
+      <w:color w:val="0000FF"/>
+      <w:u w:val="single"/>
+    </w:rPr>
   </w:style>
 </w:styles>
 </file>

</xml_diff>